<commit_message>
Added DRON game to sprint backlog
</commit_message>
<xml_diff>
--- a/SCRUM/Sprint 1/Sprint backlog 1 - 13nov2017.docx
+++ b/SCRUM/Sprint 1/Sprint backlog 1 - 13nov2017.docx
@@ -1,26 +1,23 @@
 
 <file path=word/document.xml><?xml version="1.0" encoding="utf-8"?>
-<w:document xmlns:wpc="http://schemas.microsoft.com/office/word/2010/wordprocessingCanvas" xmlns:mo="http://schemas.microsoft.com/office/mac/office/2008/main" xmlns:mc="http://schemas.openxmlformats.org/markup-compatibility/2006" xmlns:mv="urn:schemas-microsoft-com:mac:vml" xmlns:o="urn:schemas-microsoft-com:office:office" xmlns:r="http://schemas.openxmlformats.org/officeDocument/2006/relationships" xmlns:m="http://schemas.openxmlformats.org/officeDocument/2006/math" xmlns:v="urn:schemas-microsoft-com:vml" xmlns:wp14="http://schemas.microsoft.com/office/word/2010/wordprocessingDrawing" xmlns:wp="http://schemas.openxmlformats.org/drawingml/2006/wordprocessingDrawing" xmlns:w10="urn:schemas-microsoft-com:office:word" xmlns:w="http://schemas.openxmlformats.org/wordprocessingml/2006/main" xmlns:w14="http://schemas.microsoft.com/office/word/2010/wordml" xmlns:w15="http://schemas.microsoft.com/office/word/2012/wordml" xmlns:wpg="http://schemas.microsoft.com/office/word/2010/wordprocessingGroup" xmlns:wpi="http://schemas.microsoft.com/office/word/2010/wordprocessingInk" xmlns:wne="http://schemas.microsoft.com/office/word/2006/wordml" xmlns:wps="http://schemas.microsoft.com/office/word/2010/wordprocessingShape" mc:Ignorable="w14 w15 wp14">
+<w:document xmlns:o="urn:schemas-microsoft-com:office:office" xmlns:r="http://schemas.openxmlformats.org/officeDocument/2006/relationships" xmlns:v="urn:schemas-microsoft-com:vml" xmlns:w="http://schemas.openxmlformats.org/wordprocessingml/2006/main" xmlns:w10="urn:schemas-microsoft-com:office:word" xmlns:wp="http://schemas.openxmlformats.org/drawingml/2006/wordprocessingDrawing" xmlns:wps="http://schemas.microsoft.com/office/word/2010/wordprocessingShape" xmlns:wpg="http://schemas.microsoft.com/office/word/2010/wordprocessingGroup" xmlns:mc="http://schemas.openxmlformats.org/markup-compatibility/2006" xmlns:wp14="http://schemas.microsoft.com/office/word/2010/wordprocessingDrawing" xmlns:w14="http://schemas.microsoft.com/office/word/2010/wordml" mc:Ignorable="w14 wp14">
   <w:body>
     <w:p>
       <w:pPr>
-        <w:pStyle w:val="Kop1"/>
+        <w:pStyle w:val="Heading1"/>
+        <w:spacing w:before="240" w:after="120"/>
+        <w:rPr/>
       </w:pPr>
       <w:r>
-        <w:t xml:space="preserve">Sprint </w:t>
-      </w:r>
-      <w:proofErr w:type="spellStart"/>
-      <w:r>
-        <w:t>backlog</w:t>
-      </w:r>
-      <w:proofErr w:type="spellEnd"/>
-      <w:r>
-        <w:t xml:space="preserve"> 1</w:t>
+        <w:rPr/>
+        <w:t>Sprint backlog 1</w:t>
       </w:r>
     </w:p>
     <w:tbl>
       <w:tblPr>
         <w:tblW w:w="9645" w:type="dxa"/>
+        <w:jc w:val="left"/>
+        <w:tblInd w:w="0" w:type="dxa"/>
         <w:tblBorders>
           <w:top w:val="single" w:sz="2" w:space="0" w:color="000001"/>
           <w:left w:val="single" w:sz="2" w:space="0" w:color="000001"/>
@@ -29,21 +26,21 @@
         </w:tblBorders>
         <w:tblCellMar>
           <w:top w:w="55" w:type="dxa"/>
-          <w:left w:w="45" w:type="dxa"/>
+          <w:left w:w="42" w:type="dxa"/>
           <w:bottom w:w="55" w:type="dxa"/>
           <w:right w:w="55" w:type="dxa"/>
         </w:tblCellMar>
-        <w:tblLook w:val="0000" w:firstRow="0" w:lastRow="0" w:firstColumn="0" w:lastColumn="0" w:noHBand="0" w:noVBand="0"/>
+        <w:tblLook w:noVBand="0" w:val="0000" w:noHBand="0" w:lastColumn="0" w:firstColumn="0" w:lastRow="0" w:firstRow="0"/>
       </w:tblPr>
       <w:tblGrid>
         <w:gridCol w:w="2409"/>
         <w:gridCol w:w="2241"/>
         <w:gridCol w:w="3566"/>
-        <w:gridCol w:w="1429"/>
+        <w:gridCol w:w="1428"/>
       </w:tblGrid>
       <w:tr>
         <w:trPr>
-          <w:trHeight w:val="383"/>
+          <w:trHeight w:val="383" w:hRule="atLeast"/>
         </w:trPr>
         <w:tc>
           <w:tcPr>
@@ -52,15 +49,17 @@
               <w:top w:val="single" w:sz="2" w:space="0" w:color="000001"/>
               <w:left w:val="single" w:sz="2" w:space="0" w:color="000001"/>
               <w:bottom w:val="single" w:sz="2" w:space="0" w:color="000001"/>
+              <w:insideH w:val="single" w:sz="2" w:space="0" w:color="000001"/>
             </w:tcBorders>
-            <w:shd w:val="clear" w:color="auto" w:fill="000080"/>
+            <w:shd w:color="auto" w:fill="000080" w:val="clear"/>
             <w:tcMar>
-              <w:left w:w="45" w:type="dxa"/>
+              <w:left w:w="42" w:type="dxa"/>
             </w:tcMar>
           </w:tcPr>
           <w:p>
             <w:pPr>
               <w:pStyle w:val="TableContents"/>
+              <w:rPr/>
             </w:pPr>
             <w:r>
               <w:rPr>
@@ -77,15 +76,17 @@
               <w:top w:val="single" w:sz="2" w:space="0" w:color="000001"/>
               <w:left w:val="single" w:sz="2" w:space="0" w:color="000001"/>
               <w:bottom w:val="single" w:sz="2" w:space="0" w:color="000001"/>
+              <w:insideH w:val="single" w:sz="2" w:space="0" w:color="000001"/>
             </w:tcBorders>
-            <w:shd w:val="clear" w:color="auto" w:fill="000080"/>
+            <w:shd w:color="auto" w:fill="000080" w:val="clear"/>
             <w:tcMar>
-              <w:left w:w="45" w:type="dxa"/>
+              <w:left w:w="42" w:type="dxa"/>
             </w:tcMar>
           </w:tcPr>
           <w:p>
             <w:pPr>
               <w:pStyle w:val="TableContents"/>
+              <w:rPr/>
             </w:pPr>
             <w:r>
               <w:rPr>
@@ -102,56 +103,58 @@
               <w:top w:val="single" w:sz="2" w:space="0" w:color="000001"/>
               <w:left w:val="single" w:sz="2" w:space="0" w:color="000001"/>
               <w:bottom w:val="single" w:sz="2" w:space="0" w:color="000001"/>
+              <w:insideH w:val="single" w:sz="2" w:space="0" w:color="000001"/>
             </w:tcBorders>
-            <w:shd w:val="clear" w:color="auto" w:fill="000080"/>
+            <w:shd w:color="auto" w:fill="000080" w:val="clear"/>
             <w:tcMar>
-              <w:left w:w="45" w:type="dxa"/>
+              <w:left w:w="42" w:type="dxa"/>
             </w:tcMar>
           </w:tcPr>
           <w:p>
             <w:pPr>
               <w:pStyle w:val="TableContents"/>
-            </w:pPr>
-            <w:proofErr w:type="gramStart"/>
+              <w:rPr/>
+            </w:pPr>
             <w:r>
               <w:rPr>
                 <w:color w:val="FFFFFF"/>
               </w:rPr>
               <w:t>Acceptatie criteria</w:t>
             </w:r>
-            <w:proofErr w:type="gramEnd"/>
           </w:p>
         </w:tc>
         <w:tc>
           <w:tcPr>
-            <w:tcW w:w="1429" w:type="dxa"/>
+            <w:tcW w:w="1428" w:type="dxa"/>
             <w:tcBorders>
               <w:top w:val="single" w:sz="2" w:space="0" w:color="000001"/>
               <w:left w:val="single" w:sz="2" w:space="0" w:color="000001"/>
               <w:bottom w:val="single" w:sz="2" w:space="0" w:color="000001"/>
               <w:right w:val="single" w:sz="2" w:space="0" w:color="000001"/>
+              <w:insideH w:val="single" w:sz="2" w:space="0" w:color="000001"/>
+              <w:insideV w:val="single" w:sz="2" w:space="0" w:color="000001"/>
             </w:tcBorders>
-            <w:shd w:val="clear" w:color="auto" w:fill="000080"/>
+            <w:shd w:color="auto" w:fill="000080" w:val="clear"/>
             <w:tcMar>
-              <w:left w:w="45" w:type="dxa"/>
+              <w:left w:w="42" w:type="dxa"/>
             </w:tcMar>
           </w:tcPr>
           <w:p>
             <w:pPr>
               <w:pStyle w:val="TableContents"/>
-            </w:pPr>
-            <w:proofErr w:type="spellStart"/>
+              <w:rPr/>
+            </w:pPr>
             <w:r>
               <w:rPr>
                 <w:color w:val="FFFFFF"/>
               </w:rPr>
               <w:t>Prio</w:t>
             </w:r>
-            <w:proofErr w:type="spellEnd"/>
           </w:p>
         </w:tc>
       </w:tr>
       <w:tr>
+        <w:trPr/>
         <w:tc>
           <w:tcPr>
             <w:tcW w:w="2409" w:type="dxa"/>
@@ -159,10 +162,11 @@
               <w:top w:val="single" w:sz="2" w:space="0" w:color="000001"/>
               <w:left w:val="single" w:sz="2" w:space="0" w:color="000001"/>
               <w:bottom w:val="single" w:sz="2" w:space="0" w:color="000001"/>
+              <w:insideH w:val="single" w:sz="2" w:space="0" w:color="000001"/>
             </w:tcBorders>
-            <w:shd w:val="clear" w:color="auto" w:fill="4D4D4D"/>
+            <w:shd w:color="auto" w:fill="4D4D4D" w:val="clear"/>
             <w:tcMar>
-              <w:left w:w="45" w:type="dxa"/>
+              <w:left w:w="42" w:type="dxa"/>
             </w:tcMar>
           </w:tcPr>
           <w:p>
@@ -180,27 +184,7 @@
               <w:rPr>
                 <w:color w:val="FFFFFF" w:themeColor="background1"/>
               </w:rPr>
-              <w:t xml:space="preserve">Als user wil </w:t>
-            </w:r>
-            <w:proofErr w:type="gramStart"/>
-            <w:r>
-              <w:rPr>
-                <w:color w:val="FFFFFF" w:themeColor="background1"/>
-              </w:rPr>
-              <w:t xml:space="preserve">ik  </w:t>
-            </w:r>
-            <w:r>
-              <w:rPr>
-                <w:color w:val="FFFFFF" w:themeColor="background1"/>
-              </w:rPr>
-              <w:t>het</w:t>
-            </w:r>
-            <w:proofErr w:type="gramEnd"/>
-            <w:r>
-              <w:rPr>
-                <w:color w:val="FFFFFF" w:themeColor="background1"/>
-              </w:rPr>
-              <w:t xml:space="preserve"> menu kunnen bedienen, navigeren </w:t>
+              <w:t xml:space="preserve">Als user wil ik  het menu kunnen bedienen, navigeren </w:t>
             </w:r>
           </w:p>
         </w:tc>
@@ -211,10 +195,11 @@
               <w:top w:val="single" w:sz="2" w:space="0" w:color="000001"/>
               <w:left w:val="single" w:sz="2" w:space="0" w:color="000001"/>
               <w:bottom w:val="single" w:sz="2" w:space="0" w:color="000001"/>
+              <w:insideH w:val="single" w:sz="2" w:space="0" w:color="000001"/>
             </w:tcBorders>
-            <w:shd w:val="clear" w:color="auto" w:fill="FFFFFF"/>
+            <w:shd w:color="auto" w:fill="FFFFFF" w:val="clear"/>
             <w:tcMar>
-              <w:left w:w="45" w:type="dxa"/>
+              <w:left w:w="42" w:type="dxa"/>
             </w:tcMar>
           </w:tcPr>
           <w:p>
@@ -222,7 +207,7 @@
               <w:pStyle w:val="TableContents"/>
               <w:numPr>
                 <w:ilvl w:val="0"/>
-                <w:numId w:val="6"/>
+                <w:numId w:val="5"/>
               </w:numPr>
               <w:rPr>
                 <w:color w:val="000000"/>
@@ -240,7 +225,7 @@
               <w:pStyle w:val="TableContents"/>
               <w:numPr>
                 <w:ilvl w:val="0"/>
-                <w:numId w:val="6"/>
+                <w:numId w:val="5"/>
               </w:numPr>
               <w:rPr>
                 <w:color w:val="000000"/>
@@ -261,10 +246,11 @@
               <w:top w:val="single" w:sz="2" w:space="0" w:color="000001"/>
               <w:left w:val="single" w:sz="2" w:space="0" w:color="000001"/>
               <w:bottom w:val="single" w:sz="2" w:space="0" w:color="000001"/>
+              <w:insideH w:val="single" w:sz="2" w:space="0" w:color="000001"/>
             </w:tcBorders>
-            <w:shd w:val="clear" w:color="auto" w:fill="FFFFFF"/>
+            <w:shd w:color="auto" w:fill="FFFFFF" w:val="clear"/>
             <w:tcMar>
-              <w:left w:w="45" w:type="dxa"/>
+              <w:left w:w="42" w:type="dxa"/>
             </w:tcMar>
           </w:tcPr>
           <w:p>
@@ -324,23 +310,27 @@
         </w:tc>
         <w:tc>
           <w:tcPr>
-            <w:tcW w:w="1429" w:type="dxa"/>
+            <w:tcW w:w="1428" w:type="dxa"/>
             <w:tcBorders>
               <w:top w:val="single" w:sz="2" w:space="0" w:color="000001"/>
               <w:left w:val="single" w:sz="2" w:space="0" w:color="000001"/>
               <w:bottom w:val="single" w:sz="2" w:space="0" w:color="000001"/>
               <w:right w:val="single" w:sz="2" w:space="0" w:color="000001"/>
+              <w:insideH w:val="single" w:sz="2" w:space="0" w:color="000001"/>
+              <w:insideV w:val="single" w:sz="2" w:space="0" w:color="000001"/>
             </w:tcBorders>
-            <w:shd w:val="clear" w:color="auto" w:fill="CCCCCC"/>
+            <w:shd w:color="auto" w:fill="CCCCCC" w:val="clear"/>
             <w:tcMar>
-              <w:left w:w="45" w:type="dxa"/>
+              <w:left w:w="42" w:type="dxa"/>
             </w:tcMar>
           </w:tcPr>
           <w:p>
             <w:pPr>
               <w:pStyle w:val="TableContents"/>
-            </w:pPr>
-            <w:r>
+              <w:rPr/>
+            </w:pPr>
+            <w:r>
+              <w:rPr/>
               <w:t>M</w:t>
             </w:r>
           </w:p>
@@ -348,7 +338,7 @@
       </w:tr>
       <w:tr>
         <w:trPr>
-          <w:trHeight w:val="2045"/>
+          <w:trHeight w:val="2045" w:hRule="atLeast"/>
         </w:trPr>
         <w:tc>
           <w:tcPr>
@@ -357,10 +347,11 @@
               <w:top w:val="single" w:sz="2" w:space="0" w:color="000001"/>
               <w:left w:val="single" w:sz="2" w:space="0" w:color="000001"/>
               <w:bottom w:val="single" w:sz="2" w:space="0" w:color="000001"/>
+              <w:insideH w:val="single" w:sz="2" w:space="0" w:color="000001"/>
             </w:tcBorders>
-            <w:shd w:val="clear" w:color="auto" w:fill="4D4D4D"/>
+            <w:shd w:color="auto" w:fill="4D4D4D" w:val="clear"/>
             <w:tcMar>
-              <w:left w:w="45" w:type="dxa"/>
+              <w:left w:w="42" w:type="dxa"/>
             </w:tcMar>
           </w:tcPr>
           <w:p>
@@ -368,7 +359,7 @@
               <w:pStyle w:val="TableContents"/>
               <w:numPr>
                 <w:ilvl w:val="0"/>
-                <w:numId w:val="7"/>
+                <w:numId w:val="6"/>
               </w:numPr>
               <w:rPr>
                 <w:color w:val="FFFFFF" w:themeColor="background1"/>
@@ -389,10 +380,11 @@
               <w:top w:val="single" w:sz="2" w:space="0" w:color="000001"/>
               <w:left w:val="single" w:sz="2" w:space="0" w:color="000001"/>
               <w:bottom w:val="single" w:sz="2" w:space="0" w:color="000001"/>
+              <w:insideH w:val="single" w:sz="2" w:space="0" w:color="000001"/>
             </w:tcBorders>
-            <w:shd w:val="clear" w:color="auto" w:fill="FFFFFF"/>
+            <w:shd w:color="auto" w:fill="FFFFFF" w:val="clear"/>
             <w:tcMar>
-              <w:left w:w="45" w:type="dxa"/>
+              <w:left w:w="42" w:type="dxa"/>
             </w:tcMar>
           </w:tcPr>
           <w:p>
@@ -400,10 +392,12 @@
               <w:pStyle w:val="TableContents"/>
               <w:numPr>
                 <w:ilvl w:val="0"/>
-                <w:numId w:val="6"/>
+                <w:numId w:val="5"/>
               </w:numPr>
-            </w:pPr>
-            <w:r>
+              <w:rPr/>
+            </w:pPr>
+            <w:r>
+              <w:rPr/>
               <w:t xml:space="preserve">Design voor het menu </w:t>
             </w:r>
           </w:p>
@@ -412,10 +406,12 @@
               <w:pStyle w:val="TableContents"/>
               <w:numPr>
                 <w:ilvl w:val="0"/>
-                <w:numId w:val="6"/>
+                <w:numId w:val="5"/>
               </w:numPr>
-            </w:pPr>
-            <w:r>
+              <w:rPr/>
+            </w:pPr>
+            <w:r>
+              <w:rPr/>
               <w:t xml:space="preserve">Code voor het menu schrijven </w:t>
             </w:r>
           </w:p>
@@ -427,10 +423,11 @@
               <w:top w:val="single" w:sz="2" w:space="0" w:color="000001"/>
               <w:left w:val="single" w:sz="2" w:space="0" w:color="000001"/>
               <w:bottom w:val="single" w:sz="2" w:space="0" w:color="000001"/>
+              <w:insideH w:val="single" w:sz="2" w:space="0" w:color="000001"/>
             </w:tcBorders>
-            <w:shd w:val="clear" w:color="auto" w:fill="FFFFFF"/>
+            <w:shd w:color="auto" w:fill="FFFFFF" w:val="clear"/>
             <w:tcMar>
-              <w:left w:w="45" w:type="dxa"/>
+              <w:left w:w="42" w:type="dxa"/>
             </w:tcMar>
           </w:tcPr>
           <w:p>
@@ -440,8 +437,10 @@
                 <w:ilvl w:val="0"/>
                 <w:numId w:val="2"/>
               </w:numPr>
-            </w:pPr>
-            <w:r>
+              <w:rPr/>
+            </w:pPr>
+            <w:r>
+              <w:rPr/>
               <w:t xml:space="preserve">Het menu moet moeiteloos kunnen worden bedient </w:t>
             </w:r>
           </w:p>
@@ -452,8 +451,10 @@
                 <w:ilvl w:val="0"/>
                 <w:numId w:val="2"/>
               </w:numPr>
-            </w:pPr>
-            <w:r>
+              <w:rPr/>
+            </w:pPr>
+            <w:r>
+              <w:rPr/>
               <w:t xml:space="preserve">Het menu moet overeenkomen met het design </w:t>
             </w:r>
           </w:p>
@@ -464,47 +465,46 @@
                 <w:ilvl w:val="0"/>
                 <w:numId w:val="2"/>
               </w:numPr>
-            </w:pPr>
-            <w:r>
-              <w:t xml:space="preserve">Met </w:t>
-            </w:r>
-            <w:proofErr w:type="spellStart"/>
-            <w:r>
-              <w:t>het</w:t>
-            </w:r>
-            <w:proofErr w:type="spellEnd"/>
-            <w:r>
-              <w:t xml:space="preserve"> programma moet je kunnen pauzeren  </w:t>
+              <w:rPr/>
+            </w:pPr>
+            <w:r>
+              <w:rPr/>
+              <w:t xml:space="preserve">Met het programma moet je kunnen pauzeren  </w:t>
             </w:r>
           </w:p>
         </w:tc>
         <w:tc>
           <w:tcPr>
-            <w:tcW w:w="1429" w:type="dxa"/>
+            <w:tcW w:w="1428" w:type="dxa"/>
             <w:tcBorders>
               <w:top w:val="single" w:sz="2" w:space="0" w:color="000001"/>
               <w:left w:val="single" w:sz="2" w:space="0" w:color="000001"/>
               <w:bottom w:val="single" w:sz="2" w:space="0" w:color="000001"/>
               <w:right w:val="single" w:sz="2" w:space="0" w:color="000001"/>
+              <w:insideH w:val="single" w:sz="2" w:space="0" w:color="000001"/>
+              <w:insideV w:val="single" w:sz="2" w:space="0" w:color="000001"/>
             </w:tcBorders>
-            <w:shd w:val="clear" w:color="auto" w:fill="CCCCCC"/>
+            <w:shd w:color="auto" w:fill="CCCCCC" w:val="clear"/>
             <w:tcMar>
-              <w:left w:w="45" w:type="dxa"/>
+              <w:left w:w="42" w:type="dxa"/>
             </w:tcMar>
           </w:tcPr>
           <w:p>
             <w:pPr>
               <w:pStyle w:val="TableContents"/>
+              <w:rPr/>
             </w:pPr>
             <w:bookmarkStart w:id="0" w:name="_GoBack"/>
             <w:bookmarkEnd w:id="0"/>
             <w:r>
+              <w:rPr/>
               <w:t>M</w:t>
             </w:r>
           </w:p>
         </w:tc>
       </w:tr>
       <w:tr>
+        <w:trPr/>
         <w:tc>
           <w:tcPr>
             <w:tcW w:w="2409" w:type="dxa"/>
@@ -512,10 +512,11 @@
               <w:top w:val="single" w:sz="2" w:space="0" w:color="000001"/>
               <w:left w:val="single" w:sz="2" w:space="0" w:color="000001"/>
               <w:bottom w:val="single" w:sz="2" w:space="0" w:color="000001"/>
+              <w:insideH w:val="single" w:sz="2" w:space="0" w:color="000001"/>
             </w:tcBorders>
-            <w:shd w:val="clear" w:color="auto" w:fill="4D4D4D"/>
+            <w:shd w:color="auto" w:fill="4D4D4D" w:val="clear"/>
             <w:tcMar>
-              <w:left w:w="45" w:type="dxa"/>
+              <w:left w:w="42" w:type="dxa"/>
             </w:tcMar>
           </w:tcPr>
           <w:p>
@@ -544,10 +545,11 @@
               <w:top w:val="single" w:sz="2" w:space="0" w:color="000001"/>
               <w:left w:val="single" w:sz="2" w:space="0" w:color="000001"/>
               <w:bottom w:val="single" w:sz="2" w:space="0" w:color="000001"/>
+              <w:insideH w:val="single" w:sz="2" w:space="0" w:color="000001"/>
             </w:tcBorders>
-            <w:shd w:val="clear" w:color="auto" w:fill="FFFFFF"/>
+            <w:shd w:color="auto" w:fill="FFFFFF" w:val="clear"/>
             <w:tcMar>
-              <w:left w:w="45" w:type="dxa"/>
+              <w:left w:w="42" w:type="dxa"/>
             </w:tcMar>
           </w:tcPr>
           <w:p>
@@ -555,10 +557,12 @@
               <w:pStyle w:val="TableContents"/>
               <w:numPr>
                 <w:ilvl w:val="0"/>
-                <w:numId w:val="6"/>
+                <w:numId w:val="5"/>
               </w:numPr>
-            </w:pPr>
-            <w:r>
+              <w:rPr/>
+            </w:pPr>
+            <w:r>
+              <w:rPr/>
               <w:t xml:space="preserve">Design voor het menu </w:t>
             </w:r>
           </w:p>
@@ -567,10 +571,12 @@
               <w:pStyle w:val="TableContents"/>
               <w:numPr>
                 <w:ilvl w:val="0"/>
-                <w:numId w:val="6"/>
+                <w:numId w:val="5"/>
               </w:numPr>
-            </w:pPr>
-            <w:r>
+              <w:rPr/>
+            </w:pPr>
+            <w:r>
+              <w:rPr/>
               <w:t xml:space="preserve">Code voor het menu schrijven </w:t>
             </w:r>
           </w:p>
@@ -582,10 +588,11 @@
               <w:top w:val="single" w:sz="2" w:space="0" w:color="000001"/>
               <w:left w:val="single" w:sz="2" w:space="0" w:color="000001"/>
               <w:bottom w:val="single" w:sz="2" w:space="0" w:color="000001"/>
+              <w:insideH w:val="single" w:sz="2" w:space="0" w:color="000001"/>
             </w:tcBorders>
-            <w:shd w:val="clear" w:color="auto" w:fill="FFFFFF"/>
+            <w:shd w:color="auto" w:fill="FFFFFF" w:val="clear"/>
             <w:tcMar>
-              <w:left w:w="45" w:type="dxa"/>
+              <w:left w:w="42" w:type="dxa"/>
             </w:tcMar>
           </w:tcPr>
           <w:p>
@@ -645,29 +652,34 @@
         </w:tc>
         <w:tc>
           <w:tcPr>
-            <w:tcW w:w="1429" w:type="dxa"/>
+            <w:tcW w:w="1428" w:type="dxa"/>
             <w:tcBorders>
               <w:top w:val="single" w:sz="2" w:space="0" w:color="000001"/>
               <w:left w:val="single" w:sz="2" w:space="0" w:color="000001"/>
               <w:bottom w:val="single" w:sz="2" w:space="0" w:color="000001"/>
               <w:right w:val="single" w:sz="2" w:space="0" w:color="000001"/>
+              <w:insideH w:val="single" w:sz="2" w:space="0" w:color="000001"/>
+              <w:insideV w:val="single" w:sz="2" w:space="0" w:color="000001"/>
             </w:tcBorders>
-            <w:shd w:val="clear" w:color="auto" w:fill="CCCCCC"/>
+            <w:shd w:color="auto" w:fill="CCCCCC" w:val="clear"/>
             <w:tcMar>
-              <w:left w:w="45" w:type="dxa"/>
+              <w:left w:w="42" w:type="dxa"/>
             </w:tcMar>
           </w:tcPr>
           <w:p>
             <w:pPr>
               <w:pStyle w:val="TableContents"/>
-            </w:pPr>
-            <w:r>
+              <w:rPr/>
+            </w:pPr>
+            <w:r>
+              <w:rPr/>
               <w:t xml:space="preserve">M </w:t>
             </w:r>
           </w:p>
         </w:tc>
       </w:tr>
       <w:tr>
+        <w:trPr/>
         <w:tc>
           <w:tcPr>
             <w:tcW w:w="2409" w:type="dxa"/>
@@ -675,10 +687,11 @@
               <w:top w:val="single" w:sz="2" w:space="0" w:color="000001"/>
               <w:left w:val="single" w:sz="2" w:space="0" w:color="000001"/>
               <w:bottom w:val="single" w:sz="2" w:space="0" w:color="000001"/>
+              <w:insideH w:val="single" w:sz="2" w:space="0" w:color="000001"/>
             </w:tcBorders>
-            <w:shd w:val="clear" w:color="auto" w:fill="4D4D4D"/>
+            <w:shd w:color="auto" w:fill="4D4D4D" w:val="clear"/>
             <w:tcMar>
-              <w:left w:w="45" w:type="dxa"/>
+              <w:left w:w="42" w:type="dxa"/>
             </w:tcMar>
           </w:tcPr>
           <w:p>
@@ -688,6 +701,12 @@
                 <w:color w:val="FFFFFF" w:themeColor="background1"/>
               </w:rPr>
             </w:pPr>
+            <w:r>
+              <w:rPr>
+                <w:color w:val="FFFFFF" w:themeColor="background1"/>
+              </w:rPr>
+              <w:t>Als gebruiker wil ik het DRON spel kunnen spelen</w:t>
+            </w:r>
           </w:p>
         </w:tc>
         <w:tc>
@@ -697,16 +716,54 @@
               <w:top w:val="single" w:sz="2" w:space="0" w:color="000001"/>
               <w:left w:val="single" w:sz="2" w:space="0" w:color="000001"/>
               <w:bottom w:val="single" w:sz="2" w:space="0" w:color="000001"/>
+              <w:insideH w:val="single" w:sz="2" w:space="0" w:color="000001"/>
             </w:tcBorders>
-            <w:shd w:val="clear" w:color="auto" w:fill="FFFFFF"/>
+            <w:shd w:color="auto" w:fill="FFFFFF" w:val="clear"/>
             <w:tcMar>
-              <w:left w:w="45" w:type="dxa"/>
+              <w:left w:w="42" w:type="dxa"/>
             </w:tcMar>
           </w:tcPr>
           <w:p>
             <w:pPr>
               <w:pStyle w:val="TableContents"/>
-            </w:pPr>
+              <w:numPr>
+                <w:ilvl w:val="0"/>
+                <w:numId w:val="7"/>
+              </w:numPr>
+              <w:rPr/>
+            </w:pPr>
+            <w:r>
+              <w:rPr/>
+              <w:t>Design maken voor het speelveld</w:t>
+            </w:r>
+          </w:p>
+          <w:p>
+            <w:pPr>
+              <w:pStyle w:val="TableContents"/>
+              <w:numPr>
+                <w:ilvl w:val="0"/>
+                <w:numId w:val="7"/>
+              </w:numPr>
+              <w:rPr/>
+            </w:pPr>
+            <w:r>
+              <w:rPr/>
+              <w:t>Design maken voor de motoren</w:t>
+            </w:r>
+          </w:p>
+          <w:p>
+            <w:pPr>
+              <w:pStyle w:val="TableContents"/>
+              <w:numPr>
+                <w:ilvl w:val="0"/>
+                <w:numId w:val="7"/>
+              </w:numPr>
+              <w:rPr/>
+            </w:pPr>
+            <w:r>
+              <w:rPr/>
+              <w:t>Code schrijven voor het spel</w:t>
+            </w:r>
           </w:p>
         </w:tc>
         <w:tc>
@@ -716,10 +773,11 @@
               <w:top w:val="single" w:sz="2" w:space="0" w:color="000001"/>
               <w:left w:val="single" w:sz="2" w:space="0" w:color="000001"/>
               <w:bottom w:val="single" w:sz="2" w:space="0" w:color="000001"/>
+              <w:insideH w:val="single" w:sz="2" w:space="0" w:color="000001"/>
             </w:tcBorders>
-            <w:shd w:val="clear" w:color="auto" w:fill="FFFFFF"/>
+            <w:shd w:color="auto" w:fill="FFFFFF" w:val="clear"/>
             <w:tcMar>
-              <w:left w:w="45" w:type="dxa"/>
+              <w:left w:w="42" w:type="dxa"/>
             </w:tcMar>
           </w:tcPr>
           <w:p>
@@ -727,33 +785,101 @@
               <w:pStyle w:val="TableContents"/>
               <w:numPr>
                 <w:ilvl w:val="0"/>
-                <w:numId w:val="4"/>
+                <w:numId w:val="8"/>
               </w:numPr>
-            </w:pPr>
+              <w:rPr/>
+            </w:pPr>
+            <w:r>
+              <w:rPr/>
+              <w:t>Het spel moet te bedienen zijn</w:t>
+            </w:r>
+          </w:p>
+          <w:p>
+            <w:pPr>
+              <w:pStyle w:val="TableContents"/>
+              <w:numPr>
+                <w:ilvl w:val="0"/>
+                <w:numId w:val="8"/>
+              </w:numPr>
+              <w:rPr/>
+            </w:pPr>
+            <w:r>
+              <w:rPr/>
+              <w:t>Het spel moet overeenkomen met het design</w:t>
+            </w:r>
+          </w:p>
+          <w:p>
+            <w:pPr>
+              <w:pStyle w:val="TableContents"/>
+              <w:numPr>
+                <w:ilvl w:val="0"/>
+                <w:numId w:val="8"/>
+              </w:numPr>
+              <w:rPr/>
+            </w:pPr>
+            <w:r>
+              <w:rPr/>
+              <w:t>Het spel moet beschikbaar zijn vanaf het menu</w:t>
+            </w:r>
+          </w:p>
+          <w:p>
+            <w:pPr>
+              <w:pStyle w:val="TableContents"/>
+              <w:numPr>
+                <w:ilvl w:val="0"/>
+                <w:numId w:val="8"/>
+              </w:numPr>
+              <w:rPr/>
+            </w:pPr>
+            <w:r>
+              <w:rPr/>
+              <w:t>Er zijn 4 verschillende kleuren motoren</w:t>
+            </w:r>
+          </w:p>
+          <w:p>
+            <w:pPr>
+              <w:pStyle w:val="TableContents"/>
+              <w:numPr>
+                <w:ilvl w:val="0"/>
+                <w:numId w:val="8"/>
+              </w:numPr>
+              <w:rPr/>
+            </w:pPr>
+            <w:r>
+              <w:rPr/>
+              <w:t>Je  kan de motor van jouw kleur besturen</w:t>
+            </w:r>
           </w:p>
         </w:tc>
         <w:tc>
           <w:tcPr>
-            <w:tcW w:w="1429" w:type="dxa"/>
+            <w:tcW w:w="1428" w:type="dxa"/>
             <w:tcBorders>
               <w:top w:val="single" w:sz="2" w:space="0" w:color="000001"/>
               <w:left w:val="single" w:sz="2" w:space="0" w:color="000001"/>
               <w:bottom w:val="single" w:sz="2" w:space="0" w:color="000001"/>
               <w:right w:val="single" w:sz="2" w:space="0" w:color="000001"/>
+              <w:insideH w:val="single" w:sz="2" w:space="0" w:color="000001"/>
+              <w:insideV w:val="single" w:sz="2" w:space="0" w:color="000001"/>
             </w:tcBorders>
-            <w:shd w:val="clear" w:color="auto" w:fill="CCCCCC"/>
+            <w:shd w:color="auto" w:fill="CCCCCC" w:val="clear"/>
             <w:tcMar>
-              <w:left w:w="45" w:type="dxa"/>
+              <w:left w:w="42" w:type="dxa"/>
             </w:tcMar>
           </w:tcPr>
           <w:p>
             <w:pPr>
               <w:pStyle w:val="TableContents"/>
-            </w:pPr>
+              <w:rPr/>
+            </w:pPr>
+            <w:r>
+              <w:rPr/>
+            </w:r>
           </w:p>
         </w:tc>
       </w:tr>
       <w:tr>
+        <w:trPr/>
         <w:tc>
           <w:tcPr>
             <w:tcW w:w="2409" w:type="dxa"/>
@@ -761,10 +887,11 @@
               <w:top w:val="single" w:sz="2" w:space="0" w:color="000001"/>
               <w:left w:val="single" w:sz="2" w:space="0" w:color="000001"/>
               <w:bottom w:val="single" w:sz="2" w:space="0" w:color="000001"/>
+              <w:insideH w:val="single" w:sz="2" w:space="0" w:color="000001"/>
             </w:tcBorders>
-            <w:shd w:val="clear" w:color="auto" w:fill="4D4D4D"/>
+            <w:shd w:color="auto" w:fill="4D4D4D" w:val="clear"/>
             <w:tcMar>
-              <w:left w:w="45" w:type="dxa"/>
+              <w:left w:w="42" w:type="dxa"/>
             </w:tcMar>
           </w:tcPr>
           <w:p>
@@ -774,6 +901,11 @@
                 <w:color w:val="FFFFFF" w:themeColor="background1"/>
               </w:rPr>
             </w:pPr>
+            <w:r>
+              <w:rPr>
+                <w:color w:val="FFFFFF" w:themeColor="background1"/>
+              </w:rPr>
+            </w:r>
           </w:p>
         </w:tc>
         <w:tc>
@@ -783,10 +915,11 @@
               <w:top w:val="single" w:sz="2" w:space="0" w:color="000001"/>
               <w:left w:val="single" w:sz="2" w:space="0" w:color="000001"/>
               <w:bottom w:val="single" w:sz="2" w:space="0" w:color="000001"/>
+              <w:insideH w:val="single" w:sz="2" w:space="0" w:color="000001"/>
             </w:tcBorders>
-            <w:shd w:val="clear" w:color="auto" w:fill="FFFFFF"/>
+            <w:shd w:color="auto" w:fill="FFFFFF" w:val="clear"/>
             <w:tcMar>
-              <w:left w:w="45" w:type="dxa"/>
+              <w:left w:w="42" w:type="dxa"/>
             </w:tcMar>
           </w:tcPr>
           <w:p>
@@ -796,6 +929,11 @@
                 <w:color w:val="000000"/>
               </w:rPr>
             </w:pPr>
+            <w:r>
+              <w:rPr>
+                <w:color w:val="000000"/>
+              </w:rPr>
+            </w:r>
           </w:p>
         </w:tc>
         <w:tc>
@@ -805,10 +943,11 @@
               <w:top w:val="single" w:sz="2" w:space="0" w:color="000001"/>
               <w:left w:val="single" w:sz="2" w:space="0" w:color="000001"/>
               <w:bottom w:val="single" w:sz="2" w:space="0" w:color="000001"/>
+              <w:insideH w:val="single" w:sz="2" w:space="0" w:color="000001"/>
             </w:tcBorders>
-            <w:shd w:val="clear" w:color="auto" w:fill="FFFFFF"/>
+            <w:shd w:color="auto" w:fill="FFFFFF" w:val="clear"/>
             <w:tcMar>
-              <w:left w:w="45" w:type="dxa"/>
+              <w:left w:w="42" w:type="dxa"/>
             </w:tcMar>
           </w:tcPr>
           <w:p>
@@ -816,8 +955,9 @@
               <w:pStyle w:val="TableContents"/>
               <w:numPr>
                 <w:ilvl w:val="0"/>
-                <w:numId w:val="5"/>
+                <w:numId w:val="4"/>
               </w:numPr>
+              <w:rPr/>
             </w:pPr>
             <w:r>
               <w:rPr>
@@ -829,86 +969,66 @@
         </w:tc>
         <w:tc>
           <w:tcPr>
-            <w:tcW w:w="1429" w:type="dxa"/>
+            <w:tcW w:w="1428" w:type="dxa"/>
             <w:tcBorders>
               <w:top w:val="single" w:sz="2" w:space="0" w:color="000001"/>
               <w:left w:val="single" w:sz="2" w:space="0" w:color="000001"/>
               <w:bottom w:val="single" w:sz="2" w:space="0" w:color="000001"/>
               <w:right w:val="single" w:sz="2" w:space="0" w:color="000001"/>
+              <w:insideH w:val="single" w:sz="2" w:space="0" w:color="000001"/>
+              <w:insideV w:val="single" w:sz="2" w:space="0" w:color="000001"/>
             </w:tcBorders>
-            <w:shd w:val="clear" w:color="auto" w:fill="CCCCCC"/>
+            <w:shd w:color="auto" w:fill="CCCCCC" w:val="clear"/>
             <w:tcMar>
-              <w:left w:w="45" w:type="dxa"/>
+              <w:left w:w="42" w:type="dxa"/>
             </w:tcMar>
           </w:tcPr>
           <w:p>
             <w:pPr>
               <w:pStyle w:val="TableContents"/>
-            </w:pPr>
+              <w:rPr/>
+            </w:pPr>
+            <w:r>
+              <w:rPr/>
+            </w:r>
           </w:p>
         </w:tc>
       </w:tr>
     </w:tbl>
     <w:p>
       <w:pPr>
-        <w:pStyle w:val="Kop1"/>
-      </w:pPr>
+        <w:pStyle w:val="Heading1"/>
+        <w:rPr/>
+      </w:pPr>
+      <w:r>
+        <w:rPr/>
+      </w:r>
     </w:p>
-    <w:p/>
+    <w:p>
+      <w:pPr>
+        <w:pStyle w:val="Normal"/>
+        <w:rPr/>
+      </w:pPr>
+      <w:r>
+        <w:rPr/>
+      </w:r>
+    </w:p>
     <w:sectPr>
-      <w:pgSz w:w="11900" w:h="16840"/>
-      <w:pgMar w:top="1417" w:right="1417" w:bottom="1417" w:left="1417" w:header="708" w:footer="708" w:gutter="0"/>
-      <w:cols w:space="708"/>
-      <w:docGrid w:linePitch="360"/>
+      <w:type w:val="nextPage"/>
+      <w:pgSz w:w="11906" w:h="16838"/>
+      <w:pgMar w:left="1417" w:right="1417" w:header="0" w:top="1417" w:footer="0" w:bottom="1417" w:gutter="0"/>
+      <w:pgNumType w:fmt="decimal"/>
+      <w:formProt w:val="false"/>
+      <w:textDirection w:val="lrTb"/>
+      <w:docGrid w:type="default" w:linePitch="360" w:charSpace="0"/>
     </w:sectPr>
   </w:body>
 </w:document>
 </file>
 
-<file path=word/endnotes.xml><?xml version="1.0" encoding="utf-8"?>
-<w:endnotes xmlns:wpc="http://schemas.microsoft.com/office/word/2010/wordprocessingCanvas" xmlns:mo="http://schemas.microsoft.com/office/mac/office/2008/main" xmlns:mc="http://schemas.openxmlformats.org/markup-compatibility/2006" xmlns:mv="urn:schemas-microsoft-com:mac:vml" xmlns:o="urn:schemas-microsoft-com:office:office" xmlns:r="http://schemas.openxmlformats.org/officeDocument/2006/relationships" xmlns:m="http://schemas.openxmlformats.org/officeDocument/2006/math" xmlns:v="urn:schemas-microsoft-com:vml" xmlns:wp14="http://schemas.microsoft.com/office/word/2010/wordprocessingDrawing" xmlns:wp="http://schemas.openxmlformats.org/drawingml/2006/wordprocessingDrawing" xmlns:w10="urn:schemas-microsoft-com:office:word" xmlns:w="http://schemas.openxmlformats.org/wordprocessingml/2006/main" xmlns:w14="http://schemas.microsoft.com/office/word/2010/wordml" xmlns:w15="http://schemas.microsoft.com/office/word/2012/wordml" xmlns:wpg="http://schemas.microsoft.com/office/word/2010/wordprocessingGroup" xmlns:wpi="http://schemas.microsoft.com/office/word/2010/wordprocessingInk" xmlns:wne="http://schemas.microsoft.com/office/word/2006/wordml" xmlns:wps="http://schemas.microsoft.com/office/word/2010/wordprocessingShape" mc:Ignorable="w14 w15 wp14">
-  <w:endnote w:type="separator" w:id="-1">
-    <w:p>
-      <w:r>
-        <w:separator/>
-      </w:r>
-    </w:p>
-  </w:endnote>
-  <w:endnote w:type="continuationSeparator" w:id="0">
-    <w:p>
-      <w:r>
-        <w:continuationSeparator/>
-      </w:r>
-    </w:p>
-  </w:endnote>
-</w:endnotes>
-</file>
-
-<file path=word/footnotes.xml><?xml version="1.0" encoding="utf-8"?>
-<w:footnotes xmlns:wpc="http://schemas.microsoft.com/office/word/2010/wordprocessingCanvas" xmlns:mo="http://schemas.microsoft.com/office/mac/office/2008/main" xmlns:mc="http://schemas.openxmlformats.org/markup-compatibility/2006" xmlns:mv="urn:schemas-microsoft-com:mac:vml" xmlns:o="urn:schemas-microsoft-com:office:office" xmlns:r="http://schemas.openxmlformats.org/officeDocument/2006/relationships" xmlns:m="http://schemas.openxmlformats.org/officeDocument/2006/math" xmlns:v="urn:schemas-microsoft-com:vml" xmlns:wp14="http://schemas.microsoft.com/office/word/2010/wordprocessingDrawing" xmlns:wp="http://schemas.openxmlformats.org/drawingml/2006/wordprocessingDrawing" xmlns:w10="urn:schemas-microsoft-com:office:word" xmlns:w="http://schemas.openxmlformats.org/wordprocessingml/2006/main" xmlns:w14="http://schemas.microsoft.com/office/word/2010/wordml" xmlns:w15="http://schemas.microsoft.com/office/word/2012/wordml" xmlns:wpg="http://schemas.microsoft.com/office/word/2010/wordprocessingGroup" xmlns:wpi="http://schemas.microsoft.com/office/word/2010/wordprocessingInk" xmlns:wne="http://schemas.microsoft.com/office/word/2006/wordml" xmlns:wps="http://schemas.microsoft.com/office/word/2010/wordprocessingShape" mc:Ignorable="w14 w15 wp14">
-  <w:footnote w:type="separator" w:id="-1">
-    <w:p>
-      <w:r>
-        <w:separator/>
-      </w:r>
-    </w:p>
-  </w:footnote>
-  <w:footnote w:type="continuationSeparator" w:id="0">
-    <w:p>
-      <w:r>
-        <w:continuationSeparator/>
-      </w:r>
-    </w:p>
-  </w:footnote>
-</w:footnotes>
-</file>
-
 <file path=word/numbering.xml><?xml version="1.0" encoding="utf-8"?>
-<w:numbering xmlns:wpc="http://schemas.microsoft.com/office/word/2010/wordprocessingCanvas" xmlns:mo="http://schemas.microsoft.com/office/mac/office/2008/main" xmlns:mc="http://schemas.openxmlformats.org/markup-compatibility/2006" xmlns:mv="urn:schemas-microsoft-com:mac:vml" xmlns:o="urn:schemas-microsoft-com:office:office" xmlns:r="http://schemas.openxmlformats.org/officeDocument/2006/relationships" xmlns:m="http://schemas.openxmlformats.org/officeDocument/2006/math" xmlns:v="urn:schemas-microsoft-com:vml" xmlns:wp14="http://schemas.microsoft.com/office/word/2010/wordprocessingDrawing" xmlns:wp="http://schemas.openxmlformats.org/drawingml/2006/wordprocessingDrawing" xmlns:w10="urn:schemas-microsoft-com:office:word" xmlns:w="http://schemas.openxmlformats.org/wordprocessingml/2006/main" xmlns:w14="http://schemas.microsoft.com/office/word/2010/wordml" xmlns:w15="http://schemas.microsoft.com/office/word/2012/wordml" xmlns:wpg="http://schemas.microsoft.com/office/word/2010/wordprocessingGroup" xmlns:wpi="http://schemas.microsoft.com/office/word/2010/wordprocessingInk" xmlns:wne="http://schemas.microsoft.com/office/word/2006/wordml" xmlns:wps="http://schemas.microsoft.com/office/word/2010/wordprocessingShape" mc:Ignorable="w14 w15 wp14">
-  <w:abstractNum w:abstractNumId="0">
-    <w:nsid w:val="0C81669F"/>
-    <w:multiLevelType w:val="multilevel"/>
-    <w:tmpl w:val="78D062E4"/>
+<w:numbering xmlns:w="http://schemas.openxmlformats.org/wordprocessingml/2006/main" xmlns:o="urn:schemas-microsoft-com:office:office" xmlns:r="http://schemas.openxmlformats.org/officeDocument/2006/relationships" xmlns:v="urn:schemas-microsoft-com:vml">
+  <w:abstractNum w:abstractNumId="1">
     <w:lvl w:ilvl="0">
       <w:start w:val="1"/>
       <w:numFmt w:val="decimal"/>
@@ -1018,11 +1138,338 @@
       </w:pPr>
     </w:lvl>
   </w:abstractNum>
-  <w:abstractNum w:abstractNumId="1">
-    <w:nsid w:val="11B61E4A"/>
-    <w:multiLevelType w:val="hybridMultilevel"/>
-    <w:tmpl w:val="634CC4E4"/>
-    <w:lvl w:ilvl="0" w:tplc="DD72E470">
+  <w:abstractNum w:abstractNumId="2">
+    <w:lvl w:ilvl="0">
+      <w:start w:val="1"/>
+      <w:numFmt w:val="decimal"/>
+      <w:lvlText w:val="%1."/>
+      <w:lvlJc w:val="left"/>
+      <w:pPr>
+        <w:tabs>
+          <w:tab w:val="num" w:pos="360"/>
+        </w:tabs>
+        <w:ind w:left="360" w:hanging="360"/>
+      </w:pPr>
+    </w:lvl>
+    <w:lvl w:ilvl="1">
+      <w:start w:val="1"/>
+      <w:numFmt w:val="decimal"/>
+      <w:lvlText w:val="%2."/>
+      <w:lvlJc w:val="left"/>
+      <w:pPr>
+        <w:tabs>
+          <w:tab w:val="num" w:pos="720"/>
+        </w:tabs>
+        <w:ind w:left="720" w:hanging="360"/>
+      </w:pPr>
+    </w:lvl>
+    <w:lvl w:ilvl="2">
+      <w:start w:val="1"/>
+      <w:numFmt w:val="decimal"/>
+      <w:lvlText w:val="%3."/>
+      <w:lvlJc w:val="left"/>
+      <w:pPr>
+        <w:tabs>
+          <w:tab w:val="num" w:pos="1080"/>
+        </w:tabs>
+        <w:ind w:left="1080" w:hanging="360"/>
+      </w:pPr>
+    </w:lvl>
+    <w:lvl w:ilvl="3">
+      <w:start w:val="1"/>
+      <w:numFmt w:val="decimal"/>
+      <w:lvlText w:val="%4."/>
+      <w:lvlJc w:val="left"/>
+      <w:pPr>
+        <w:tabs>
+          <w:tab w:val="num" w:pos="1440"/>
+        </w:tabs>
+        <w:ind w:left="1440" w:hanging="360"/>
+      </w:pPr>
+    </w:lvl>
+    <w:lvl w:ilvl="4">
+      <w:start w:val="1"/>
+      <w:numFmt w:val="decimal"/>
+      <w:lvlText w:val="%5."/>
+      <w:lvlJc w:val="left"/>
+      <w:pPr>
+        <w:tabs>
+          <w:tab w:val="num" w:pos="1800"/>
+        </w:tabs>
+        <w:ind w:left="1800" w:hanging="360"/>
+      </w:pPr>
+    </w:lvl>
+    <w:lvl w:ilvl="5">
+      <w:start w:val="1"/>
+      <w:numFmt w:val="decimal"/>
+      <w:lvlText w:val="%6."/>
+      <w:lvlJc w:val="left"/>
+      <w:pPr>
+        <w:tabs>
+          <w:tab w:val="num" w:pos="2160"/>
+        </w:tabs>
+        <w:ind w:left="2160" w:hanging="360"/>
+      </w:pPr>
+    </w:lvl>
+    <w:lvl w:ilvl="6">
+      <w:start w:val="1"/>
+      <w:numFmt w:val="decimal"/>
+      <w:lvlText w:val="%7."/>
+      <w:lvlJc w:val="left"/>
+      <w:pPr>
+        <w:tabs>
+          <w:tab w:val="num" w:pos="2520"/>
+        </w:tabs>
+        <w:ind w:left="2520" w:hanging="360"/>
+      </w:pPr>
+    </w:lvl>
+    <w:lvl w:ilvl="7">
+      <w:start w:val="1"/>
+      <w:numFmt w:val="decimal"/>
+      <w:lvlText w:val="%8."/>
+      <w:lvlJc w:val="left"/>
+      <w:pPr>
+        <w:tabs>
+          <w:tab w:val="num" w:pos="2880"/>
+        </w:tabs>
+        <w:ind w:left="2880" w:hanging="360"/>
+      </w:pPr>
+    </w:lvl>
+    <w:lvl w:ilvl="8">
+      <w:start w:val="1"/>
+      <w:numFmt w:val="decimal"/>
+      <w:lvlText w:val="%9."/>
+      <w:lvlJc w:val="left"/>
+      <w:pPr>
+        <w:tabs>
+          <w:tab w:val="num" w:pos="3240"/>
+        </w:tabs>
+        <w:ind w:left="3240" w:hanging="360"/>
+      </w:pPr>
+    </w:lvl>
+  </w:abstractNum>
+  <w:abstractNum w:abstractNumId="3">
+    <w:lvl w:ilvl="0">
+      <w:start w:val="1"/>
+      <w:numFmt w:val="decimal"/>
+      <w:lvlText w:val="%1."/>
+      <w:lvlJc w:val="left"/>
+      <w:pPr>
+        <w:tabs>
+          <w:tab w:val="num" w:pos="360"/>
+        </w:tabs>
+        <w:ind w:left="360" w:hanging="360"/>
+      </w:pPr>
+    </w:lvl>
+    <w:lvl w:ilvl="1">
+      <w:start w:val="1"/>
+      <w:numFmt w:val="decimal"/>
+      <w:lvlText w:val="%2."/>
+      <w:lvlJc w:val="left"/>
+      <w:pPr>
+        <w:tabs>
+          <w:tab w:val="num" w:pos="720"/>
+        </w:tabs>
+        <w:ind w:left="720" w:hanging="360"/>
+      </w:pPr>
+    </w:lvl>
+    <w:lvl w:ilvl="2">
+      <w:start w:val="1"/>
+      <w:numFmt w:val="decimal"/>
+      <w:lvlText w:val="%3."/>
+      <w:lvlJc w:val="left"/>
+      <w:pPr>
+        <w:tabs>
+          <w:tab w:val="num" w:pos="1080"/>
+        </w:tabs>
+        <w:ind w:left="1080" w:hanging="360"/>
+      </w:pPr>
+    </w:lvl>
+    <w:lvl w:ilvl="3">
+      <w:start w:val="1"/>
+      <w:numFmt w:val="decimal"/>
+      <w:lvlText w:val="%4."/>
+      <w:lvlJc w:val="left"/>
+      <w:pPr>
+        <w:tabs>
+          <w:tab w:val="num" w:pos="1440"/>
+        </w:tabs>
+        <w:ind w:left="1440" w:hanging="360"/>
+      </w:pPr>
+    </w:lvl>
+    <w:lvl w:ilvl="4">
+      <w:start w:val="1"/>
+      <w:numFmt w:val="decimal"/>
+      <w:lvlText w:val="%5."/>
+      <w:lvlJc w:val="left"/>
+      <w:pPr>
+        <w:tabs>
+          <w:tab w:val="num" w:pos="1800"/>
+        </w:tabs>
+        <w:ind w:left="1800" w:hanging="360"/>
+      </w:pPr>
+    </w:lvl>
+    <w:lvl w:ilvl="5">
+      <w:start w:val="1"/>
+      <w:numFmt w:val="decimal"/>
+      <w:lvlText w:val="%6."/>
+      <w:lvlJc w:val="left"/>
+      <w:pPr>
+        <w:tabs>
+          <w:tab w:val="num" w:pos="2160"/>
+        </w:tabs>
+        <w:ind w:left="2160" w:hanging="360"/>
+      </w:pPr>
+    </w:lvl>
+    <w:lvl w:ilvl="6">
+      <w:start w:val="1"/>
+      <w:numFmt w:val="decimal"/>
+      <w:lvlText w:val="%7."/>
+      <w:lvlJc w:val="left"/>
+      <w:pPr>
+        <w:tabs>
+          <w:tab w:val="num" w:pos="2520"/>
+        </w:tabs>
+        <w:ind w:left="2520" w:hanging="360"/>
+      </w:pPr>
+    </w:lvl>
+    <w:lvl w:ilvl="7">
+      <w:start w:val="1"/>
+      <w:numFmt w:val="decimal"/>
+      <w:lvlText w:val="%8."/>
+      <w:lvlJc w:val="left"/>
+      <w:pPr>
+        <w:tabs>
+          <w:tab w:val="num" w:pos="2880"/>
+        </w:tabs>
+        <w:ind w:left="2880" w:hanging="360"/>
+      </w:pPr>
+    </w:lvl>
+    <w:lvl w:ilvl="8">
+      <w:start w:val="1"/>
+      <w:numFmt w:val="decimal"/>
+      <w:lvlText w:val="%9."/>
+      <w:lvlJc w:val="left"/>
+      <w:pPr>
+        <w:tabs>
+          <w:tab w:val="num" w:pos="3240"/>
+        </w:tabs>
+        <w:ind w:left="3240" w:hanging="360"/>
+      </w:pPr>
+    </w:lvl>
+  </w:abstractNum>
+  <w:abstractNum w:abstractNumId="4">
+    <w:lvl w:ilvl="0">
+      <w:start w:val="1"/>
+      <w:numFmt w:val="decimal"/>
+      <w:lvlText w:val="%1."/>
+      <w:lvlJc w:val="left"/>
+      <w:pPr>
+        <w:tabs>
+          <w:tab w:val="num" w:pos="360"/>
+        </w:tabs>
+        <w:ind w:left="360" w:hanging="360"/>
+      </w:pPr>
+    </w:lvl>
+    <w:lvl w:ilvl="1">
+      <w:start w:val="1"/>
+      <w:numFmt w:val="decimal"/>
+      <w:lvlText w:val="%2."/>
+      <w:lvlJc w:val="left"/>
+      <w:pPr>
+        <w:tabs>
+          <w:tab w:val="num" w:pos="720"/>
+        </w:tabs>
+        <w:ind w:left="720" w:hanging="360"/>
+      </w:pPr>
+    </w:lvl>
+    <w:lvl w:ilvl="2">
+      <w:start w:val="1"/>
+      <w:numFmt w:val="decimal"/>
+      <w:lvlText w:val="%3."/>
+      <w:lvlJc w:val="left"/>
+      <w:pPr>
+        <w:tabs>
+          <w:tab w:val="num" w:pos="1080"/>
+        </w:tabs>
+        <w:ind w:left="1080" w:hanging="360"/>
+      </w:pPr>
+    </w:lvl>
+    <w:lvl w:ilvl="3">
+      <w:start w:val="1"/>
+      <w:numFmt w:val="decimal"/>
+      <w:lvlText w:val="%4."/>
+      <w:lvlJc w:val="left"/>
+      <w:pPr>
+        <w:tabs>
+          <w:tab w:val="num" w:pos="1440"/>
+        </w:tabs>
+        <w:ind w:left="1440" w:hanging="360"/>
+      </w:pPr>
+    </w:lvl>
+    <w:lvl w:ilvl="4">
+      <w:start w:val="1"/>
+      <w:numFmt w:val="decimal"/>
+      <w:lvlText w:val="%5."/>
+      <w:lvlJc w:val="left"/>
+      <w:pPr>
+        <w:tabs>
+          <w:tab w:val="num" w:pos="1800"/>
+        </w:tabs>
+        <w:ind w:left="1800" w:hanging="360"/>
+      </w:pPr>
+    </w:lvl>
+    <w:lvl w:ilvl="5">
+      <w:start w:val="1"/>
+      <w:numFmt w:val="decimal"/>
+      <w:lvlText w:val="%6."/>
+      <w:lvlJc w:val="left"/>
+      <w:pPr>
+        <w:tabs>
+          <w:tab w:val="num" w:pos="2160"/>
+        </w:tabs>
+        <w:ind w:left="2160" w:hanging="360"/>
+      </w:pPr>
+    </w:lvl>
+    <w:lvl w:ilvl="6">
+      <w:start w:val="1"/>
+      <w:numFmt w:val="decimal"/>
+      <w:lvlText w:val="%7."/>
+      <w:lvlJc w:val="left"/>
+      <w:pPr>
+        <w:tabs>
+          <w:tab w:val="num" w:pos="2520"/>
+        </w:tabs>
+        <w:ind w:left="2520" w:hanging="360"/>
+      </w:pPr>
+    </w:lvl>
+    <w:lvl w:ilvl="7">
+      <w:start w:val="1"/>
+      <w:numFmt w:val="decimal"/>
+      <w:lvlText w:val="%8."/>
+      <w:lvlJc w:val="left"/>
+      <w:pPr>
+        <w:tabs>
+          <w:tab w:val="num" w:pos="2880"/>
+        </w:tabs>
+        <w:ind w:left="2880" w:hanging="360"/>
+      </w:pPr>
+    </w:lvl>
+    <w:lvl w:ilvl="8">
+      <w:start w:val="1"/>
+      <w:numFmt w:val="decimal"/>
+      <w:lvlText w:val="%9."/>
+      <w:lvlJc w:val="left"/>
+      <w:pPr>
+        <w:tabs>
+          <w:tab w:val="num" w:pos="3240"/>
+        </w:tabs>
+        <w:ind w:left="3240" w:hanging="360"/>
+      </w:pPr>
+    </w:lvl>
+  </w:abstractNum>
+  <w:abstractNum w:abstractNumId="5">
+    <w:lvl w:ilvl="0">
       <w:start w:val="1"/>
       <w:numFmt w:val="bullet"/>
       <w:lvlText w:val="-"/>
@@ -1031,10 +1478,11 @@
         <w:ind w:left="720" w:hanging="360"/>
       </w:pPr>
       <w:rPr>
-        <w:rFonts w:ascii="Times New Roman" w:eastAsia="Adobe Blank" w:hAnsi="Times New Roman" w:cs="Times New Roman" w:hint="default"/>
+        <w:rFonts w:ascii="Times New Roman" w:hAnsi="Times New Roman" w:cs="Times New Roman" w:hint="default"/>
+        <w:rFonts w:cs="Times New Roman"/>
       </w:rPr>
     </w:lvl>
-    <w:lvl w:ilvl="1" w:tplc="04130003" w:tentative="1">
+    <w:lvl w:ilvl="1">
       <w:start w:val="1"/>
       <w:numFmt w:val="bullet"/>
       <w:lvlText w:val="o"/>
@@ -1044,9 +1492,10 @@
       </w:pPr>
       <w:rPr>
         <w:rFonts w:ascii="Courier New" w:hAnsi="Courier New" w:cs="Courier New" w:hint="default"/>
+        <w:rFonts w:cs="Courier New"/>
       </w:rPr>
     </w:lvl>
-    <w:lvl w:ilvl="2" w:tplc="04130005" w:tentative="1">
+    <w:lvl w:ilvl="2">
       <w:start w:val="1"/>
       <w:numFmt w:val="bullet"/>
       <w:lvlText w:val=""/>
@@ -1055,10 +1504,10 @@
         <w:ind w:left="2160" w:hanging="360"/>
       </w:pPr>
       <w:rPr>
-        <w:rFonts w:ascii="Wingdings" w:hAnsi="Wingdings" w:hint="default"/>
+        <w:rFonts w:ascii="Wingdings" w:hAnsi="Wingdings" w:cs="Wingdings" w:hint="default"/>
       </w:rPr>
     </w:lvl>
-    <w:lvl w:ilvl="3" w:tplc="04130001" w:tentative="1">
+    <w:lvl w:ilvl="3">
       <w:start w:val="1"/>
       <w:numFmt w:val="bullet"/>
       <w:lvlText w:val=""/>
@@ -1067,10 +1516,10 @@
         <w:ind w:left="2880" w:hanging="360"/>
       </w:pPr>
       <w:rPr>
-        <w:rFonts w:ascii="Symbol" w:hAnsi="Symbol" w:hint="default"/>
+        <w:rFonts w:ascii="Symbol" w:hAnsi="Symbol" w:cs="Symbol" w:hint="default"/>
       </w:rPr>
     </w:lvl>
-    <w:lvl w:ilvl="4" w:tplc="04130003" w:tentative="1">
+    <w:lvl w:ilvl="4">
       <w:start w:val="1"/>
       <w:numFmt w:val="bullet"/>
       <w:lvlText w:val="o"/>
@@ -1080,9 +1529,10 @@
       </w:pPr>
       <w:rPr>
         <w:rFonts w:ascii="Courier New" w:hAnsi="Courier New" w:cs="Courier New" w:hint="default"/>
+        <w:rFonts w:cs="Courier New"/>
       </w:rPr>
     </w:lvl>
-    <w:lvl w:ilvl="5" w:tplc="04130005" w:tentative="1">
+    <w:lvl w:ilvl="5">
       <w:start w:val="1"/>
       <w:numFmt w:val="bullet"/>
       <w:lvlText w:val=""/>
@@ -1091,10 +1541,10 @@
         <w:ind w:left="4320" w:hanging="360"/>
       </w:pPr>
       <w:rPr>
-        <w:rFonts w:ascii="Wingdings" w:hAnsi="Wingdings" w:hint="default"/>
+        <w:rFonts w:ascii="Wingdings" w:hAnsi="Wingdings" w:cs="Wingdings" w:hint="default"/>
       </w:rPr>
     </w:lvl>
-    <w:lvl w:ilvl="6" w:tplc="04130001" w:tentative="1">
+    <w:lvl w:ilvl="6">
       <w:start w:val="1"/>
       <w:numFmt w:val="bullet"/>
       <w:lvlText w:val=""/>
@@ -1103,10 +1553,10 @@
         <w:ind w:left="5040" w:hanging="360"/>
       </w:pPr>
       <w:rPr>
-        <w:rFonts w:ascii="Symbol" w:hAnsi="Symbol" w:hint="default"/>
+        <w:rFonts w:ascii="Symbol" w:hAnsi="Symbol" w:cs="Symbol" w:hint="default"/>
       </w:rPr>
     </w:lvl>
-    <w:lvl w:ilvl="7" w:tplc="04130003" w:tentative="1">
+    <w:lvl w:ilvl="7">
       <w:start w:val="1"/>
       <w:numFmt w:val="bullet"/>
       <w:lvlText w:val="o"/>
@@ -1116,9 +1566,10 @@
       </w:pPr>
       <w:rPr>
         <w:rFonts w:ascii="Courier New" w:hAnsi="Courier New" w:cs="Courier New" w:hint="default"/>
+        <w:rFonts w:cs="Courier New"/>
       </w:rPr>
     </w:lvl>
-    <w:lvl w:ilvl="8" w:tplc="04130005" w:tentative="1">
+    <w:lvl w:ilvl="8">
       <w:start w:val="1"/>
       <w:numFmt w:val="bullet"/>
       <w:lvlText w:val=""/>
@@ -1127,253 +1578,21 @@
         <w:ind w:left="6480" w:hanging="360"/>
       </w:pPr>
       <w:rPr>
-        <w:rFonts w:ascii="Wingdings" w:hAnsi="Wingdings" w:hint="default"/>
+        <w:rFonts w:ascii="Wingdings" w:hAnsi="Wingdings" w:cs="Wingdings" w:hint="default"/>
       </w:rPr>
     </w:lvl>
   </w:abstractNum>
-  <w:abstractNum w:abstractNumId="2">
-    <w:nsid w:val="1BF53172"/>
-    <w:multiLevelType w:val="multilevel"/>
-    <w:tmpl w:val="2938CF9E"/>
+  <w:abstractNum w:abstractNumId="6">
     <w:lvl w:ilvl="0">
-      <w:start w:val="1"/>
+      <w:start w:val="2"/>
       <w:numFmt w:val="decimal"/>
       <w:lvlText w:val="%1."/>
       <w:lvlJc w:val="left"/>
       <w:pPr>
-        <w:tabs>
-          <w:tab w:val="num" w:pos="360"/>
-        </w:tabs>
         <w:ind w:left="360" w:hanging="360"/>
       </w:pPr>
     </w:lvl>
     <w:lvl w:ilvl="1">
-      <w:start w:val="1"/>
-      <w:numFmt w:val="decimal"/>
-      <w:lvlText w:val="%2."/>
-      <w:lvlJc w:val="left"/>
-      <w:pPr>
-        <w:tabs>
-          <w:tab w:val="num" w:pos="720"/>
-        </w:tabs>
-        <w:ind w:left="720" w:hanging="360"/>
-      </w:pPr>
-    </w:lvl>
-    <w:lvl w:ilvl="2">
-      <w:start w:val="1"/>
-      <w:numFmt w:val="decimal"/>
-      <w:lvlText w:val="%3."/>
-      <w:lvlJc w:val="left"/>
-      <w:pPr>
-        <w:tabs>
-          <w:tab w:val="num" w:pos="1080"/>
-        </w:tabs>
-        <w:ind w:left="1080" w:hanging="360"/>
-      </w:pPr>
-    </w:lvl>
-    <w:lvl w:ilvl="3">
-      <w:start w:val="1"/>
-      <w:numFmt w:val="decimal"/>
-      <w:lvlText w:val="%4."/>
-      <w:lvlJc w:val="left"/>
-      <w:pPr>
-        <w:tabs>
-          <w:tab w:val="num" w:pos="1440"/>
-        </w:tabs>
-        <w:ind w:left="1440" w:hanging="360"/>
-      </w:pPr>
-    </w:lvl>
-    <w:lvl w:ilvl="4">
-      <w:start w:val="1"/>
-      <w:numFmt w:val="decimal"/>
-      <w:lvlText w:val="%5."/>
-      <w:lvlJc w:val="left"/>
-      <w:pPr>
-        <w:tabs>
-          <w:tab w:val="num" w:pos="1800"/>
-        </w:tabs>
-        <w:ind w:left="1800" w:hanging="360"/>
-      </w:pPr>
-    </w:lvl>
-    <w:lvl w:ilvl="5">
-      <w:start w:val="1"/>
-      <w:numFmt w:val="decimal"/>
-      <w:lvlText w:val="%6."/>
-      <w:lvlJc w:val="left"/>
-      <w:pPr>
-        <w:tabs>
-          <w:tab w:val="num" w:pos="2160"/>
-        </w:tabs>
-        <w:ind w:left="2160" w:hanging="360"/>
-      </w:pPr>
-    </w:lvl>
-    <w:lvl w:ilvl="6">
-      <w:start w:val="1"/>
-      <w:numFmt w:val="decimal"/>
-      <w:lvlText w:val="%7."/>
-      <w:lvlJc w:val="left"/>
-      <w:pPr>
-        <w:tabs>
-          <w:tab w:val="num" w:pos="2520"/>
-        </w:tabs>
-        <w:ind w:left="2520" w:hanging="360"/>
-      </w:pPr>
-    </w:lvl>
-    <w:lvl w:ilvl="7">
-      <w:start w:val="1"/>
-      <w:numFmt w:val="decimal"/>
-      <w:lvlText w:val="%8."/>
-      <w:lvlJc w:val="left"/>
-      <w:pPr>
-        <w:tabs>
-          <w:tab w:val="num" w:pos="2880"/>
-        </w:tabs>
-        <w:ind w:left="2880" w:hanging="360"/>
-      </w:pPr>
-    </w:lvl>
-    <w:lvl w:ilvl="8">
-      <w:start w:val="1"/>
-      <w:numFmt w:val="decimal"/>
-      <w:lvlText w:val="%9."/>
-      <w:lvlJc w:val="left"/>
-      <w:pPr>
-        <w:tabs>
-          <w:tab w:val="num" w:pos="3240"/>
-        </w:tabs>
-        <w:ind w:left="3240" w:hanging="360"/>
-      </w:pPr>
-    </w:lvl>
-  </w:abstractNum>
-  <w:abstractNum w:abstractNumId="3">
-    <w:nsid w:val="20A33F42"/>
-    <w:multiLevelType w:val="multilevel"/>
-    <w:tmpl w:val="2AF8E294"/>
-    <w:lvl w:ilvl="0">
-      <w:start w:val="1"/>
-      <w:numFmt w:val="decimal"/>
-      <w:lvlText w:val="%1."/>
-      <w:lvlJc w:val="left"/>
-      <w:pPr>
-        <w:tabs>
-          <w:tab w:val="num" w:pos="360"/>
-        </w:tabs>
-        <w:ind w:left="360" w:hanging="360"/>
-      </w:pPr>
-    </w:lvl>
-    <w:lvl w:ilvl="1">
-      <w:start w:val="1"/>
-      <w:numFmt w:val="decimal"/>
-      <w:lvlText w:val="%2."/>
-      <w:lvlJc w:val="left"/>
-      <w:pPr>
-        <w:tabs>
-          <w:tab w:val="num" w:pos="720"/>
-        </w:tabs>
-        <w:ind w:left="720" w:hanging="360"/>
-      </w:pPr>
-    </w:lvl>
-    <w:lvl w:ilvl="2">
-      <w:start w:val="1"/>
-      <w:numFmt w:val="decimal"/>
-      <w:lvlText w:val="%3."/>
-      <w:lvlJc w:val="left"/>
-      <w:pPr>
-        <w:tabs>
-          <w:tab w:val="num" w:pos="1080"/>
-        </w:tabs>
-        <w:ind w:left="1080" w:hanging="360"/>
-      </w:pPr>
-    </w:lvl>
-    <w:lvl w:ilvl="3">
-      <w:start w:val="1"/>
-      <w:numFmt w:val="decimal"/>
-      <w:lvlText w:val="%4."/>
-      <w:lvlJc w:val="left"/>
-      <w:pPr>
-        <w:tabs>
-          <w:tab w:val="num" w:pos="1440"/>
-        </w:tabs>
-        <w:ind w:left="1440" w:hanging="360"/>
-      </w:pPr>
-    </w:lvl>
-    <w:lvl w:ilvl="4">
-      <w:start w:val="1"/>
-      <w:numFmt w:val="decimal"/>
-      <w:lvlText w:val="%5."/>
-      <w:lvlJc w:val="left"/>
-      <w:pPr>
-        <w:tabs>
-          <w:tab w:val="num" w:pos="1800"/>
-        </w:tabs>
-        <w:ind w:left="1800" w:hanging="360"/>
-      </w:pPr>
-    </w:lvl>
-    <w:lvl w:ilvl="5">
-      <w:start w:val="1"/>
-      <w:numFmt w:val="decimal"/>
-      <w:lvlText w:val="%6."/>
-      <w:lvlJc w:val="left"/>
-      <w:pPr>
-        <w:tabs>
-          <w:tab w:val="num" w:pos="2160"/>
-        </w:tabs>
-        <w:ind w:left="2160" w:hanging="360"/>
-      </w:pPr>
-    </w:lvl>
-    <w:lvl w:ilvl="6">
-      <w:start w:val="1"/>
-      <w:numFmt w:val="decimal"/>
-      <w:lvlText w:val="%7."/>
-      <w:lvlJc w:val="left"/>
-      <w:pPr>
-        <w:tabs>
-          <w:tab w:val="num" w:pos="2520"/>
-        </w:tabs>
-        <w:ind w:left="2520" w:hanging="360"/>
-      </w:pPr>
-    </w:lvl>
-    <w:lvl w:ilvl="7">
-      <w:start w:val="1"/>
-      <w:numFmt w:val="decimal"/>
-      <w:lvlText w:val="%8."/>
-      <w:lvlJc w:val="left"/>
-      <w:pPr>
-        <w:tabs>
-          <w:tab w:val="num" w:pos="2880"/>
-        </w:tabs>
-        <w:ind w:left="2880" w:hanging="360"/>
-      </w:pPr>
-    </w:lvl>
-    <w:lvl w:ilvl="8">
-      <w:start w:val="1"/>
-      <w:numFmt w:val="decimal"/>
-      <w:lvlText w:val="%9."/>
-      <w:lvlJc w:val="left"/>
-      <w:pPr>
-        <w:tabs>
-          <w:tab w:val="num" w:pos="3240"/>
-        </w:tabs>
-        <w:ind w:left="3240" w:hanging="360"/>
-      </w:pPr>
-    </w:lvl>
-  </w:abstractNum>
-  <w:abstractNum w:abstractNumId="4">
-    <w:nsid w:val="2860340B"/>
-    <w:multiLevelType w:val="hybridMultilevel"/>
-    <w:tmpl w:val="E5EE8550"/>
-    <w:lvl w:ilvl="0" w:tplc="0413000F">
-      <w:start w:val="2"/>
-      <w:numFmt w:val="decimal"/>
-      <w:lvlText w:val="%1."/>
-      <w:lvlJc w:val="left"/>
-      <w:pPr>
-        <w:ind w:left="360" w:hanging="360"/>
-      </w:pPr>
-      <w:rPr>
-        <w:rFonts w:hint="default"/>
-      </w:rPr>
-    </w:lvl>
-    <w:lvl w:ilvl="1" w:tplc="04130019" w:tentative="1">
       <w:start w:val="1"/>
       <w:numFmt w:val="lowerLetter"/>
       <w:lvlText w:val="%2."/>
@@ -1382,7 +1601,7 @@
         <w:ind w:left="1080" w:hanging="360"/>
       </w:pPr>
     </w:lvl>
-    <w:lvl w:ilvl="2" w:tplc="0413001B" w:tentative="1">
+    <w:lvl w:ilvl="2">
       <w:start w:val="1"/>
       <w:numFmt w:val="lowerRoman"/>
       <w:lvlText w:val="%3."/>
@@ -1391,7 +1610,7 @@
         <w:ind w:left="1800" w:hanging="180"/>
       </w:pPr>
     </w:lvl>
-    <w:lvl w:ilvl="3" w:tplc="0413000F" w:tentative="1">
+    <w:lvl w:ilvl="3">
       <w:start w:val="1"/>
       <w:numFmt w:val="decimal"/>
       <w:lvlText w:val="%4."/>
@@ -1400,7 +1619,7 @@
         <w:ind w:left="2520" w:hanging="360"/>
       </w:pPr>
     </w:lvl>
-    <w:lvl w:ilvl="4" w:tplc="04130019" w:tentative="1">
+    <w:lvl w:ilvl="4">
       <w:start w:val="1"/>
       <w:numFmt w:val="lowerLetter"/>
       <w:lvlText w:val="%5."/>
@@ -1409,7 +1628,7 @@
         <w:ind w:left="3240" w:hanging="360"/>
       </w:pPr>
     </w:lvl>
-    <w:lvl w:ilvl="5" w:tplc="0413001B" w:tentative="1">
+    <w:lvl w:ilvl="5">
       <w:start w:val="1"/>
       <w:numFmt w:val="lowerRoman"/>
       <w:lvlText w:val="%6."/>
@@ -1418,7 +1637,7 @@
         <w:ind w:left="3960" w:hanging="180"/>
       </w:pPr>
     </w:lvl>
-    <w:lvl w:ilvl="6" w:tplc="0413000F" w:tentative="1">
+    <w:lvl w:ilvl="6">
       <w:start w:val="1"/>
       <w:numFmt w:val="decimal"/>
       <w:lvlText w:val="%7."/>
@@ -1427,7 +1646,7 @@
         <w:ind w:left="4680" w:hanging="360"/>
       </w:pPr>
     </w:lvl>
-    <w:lvl w:ilvl="7" w:tplc="04130019" w:tentative="1">
+    <w:lvl w:ilvl="7">
       <w:start w:val="1"/>
       <w:numFmt w:val="lowerLetter"/>
       <w:lvlText w:val="%8."/>
@@ -1436,7 +1655,7 @@
         <w:ind w:left="5400" w:hanging="360"/>
       </w:pPr>
     </w:lvl>
-    <w:lvl w:ilvl="8" w:tplc="0413001B" w:tentative="1">
+    <w:lvl w:ilvl="8">
       <w:start w:val="1"/>
       <w:numFmt w:val="lowerRoman"/>
       <w:lvlText w:val="%9."/>
@@ -1446,21 +1665,165 @@
       </w:pPr>
     </w:lvl>
   </w:abstractNum>
-  <w:abstractNum w:abstractNumId="5">
-    <w:nsid w:val="63DA6BEA"/>
-    <w:multiLevelType w:val="multilevel"/>
-    <w:tmpl w:val="65EED2DE"/>
+  <w:abstractNum w:abstractNumId="7">
     <w:lvl w:ilvl="0">
       <w:start w:val="1"/>
+      <w:numFmt w:val="bullet"/>
+      <w:lvlText w:val=""/>
+      <w:lvlJc w:val="left"/>
+      <w:pPr>
+        <w:tabs>
+          <w:tab w:val="num" w:pos="720"/>
+        </w:tabs>
+        <w:ind w:left="720" w:hanging="360"/>
+      </w:pPr>
+      <w:rPr>
+        <w:rFonts w:ascii="Symbol" w:hAnsi="Symbol" w:cs="Symbol" w:hint="default"/>
+        <w:rFonts w:cs="OpenSymbol"/>
+      </w:rPr>
+    </w:lvl>
+    <w:lvl w:ilvl="1">
+      <w:start w:val="1"/>
+      <w:numFmt w:val="bullet"/>
+      <w:lvlText w:val="◦"/>
+      <w:lvlJc w:val="left"/>
+      <w:pPr>
+        <w:tabs>
+          <w:tab w:val="num" w:pos="1080"/>
+        </w:tabs>
+        <w:ind w:left="1080" w:hanging="360"/>
+      </w:pPr>
+      <w:rPr>
+        <w:rFonts w:ascii="OpenSymbol" w:hAnsi="OpenSymbol" w:cs="OpenSymbol" w:hint="default"/>
+        <w:rFonts w:cs="OpenSymbol"/>
+      </w:rPr>
+    </w:lvl>
+    <w:lvl w:ilvl="2">
+      <w:start w:val="1"/>
+      <w:numFmt w:val="bullet"/>
+      <w:lvlText w:val="▪"/>
+      <w:lvlJc w:val="left"/>
+      <w:pPr>
+        <w:tabs>
+          <w:tab w:val="num" w:pos="1440"/>
+        </w:tabs>
+        <w:ind w:left="1440" w:hanging="360"/>
+      </w:pPr>
+      <w:rPr>
+        <w:rFonts w:ascii="OpenSymbol" w:hAnsi="OpenSymbol" w:cs="OpenSymbol" w:hint="default"/>
+        <w:rFonts w:cs="OpenSymbol"/>
+      </w:rPr>
+    </w:lvl>
+    <w:lvl w:ilvl="3">
+      <w:start w:val="1"/>
+      <w:numFmt w:val="bullet"/>
+      <w:lvlText w:val=""/>
+      <w:lvlJc w:val="left"/>
+      <w:pPr>
+        <w:tabs>
+          <w:tab w:val="num" w:pos="1800"/>
+        </w:tabs>
+        <w:ind w:left="1800" w:hanging="360"/>
+      </w:pPr>
+      <w:rPr>
+        <w:rFonts w:ascii="Symbol" w:hAnsi="Symbol" w:cs="Symbol" w:hint="default"/>
+        <w:rFonts w:cs="OpenSymbol"/>
+      </w:rPr>
+    </w:lvl>
+    <w:lvl w:ilvl="4">
+      <w:start w:val="1"/>
+      <w:numFmt w:val="bullet"/>
+      <w:lvlText w:val="◦"/>
+      <w:lvlJc w:val="left"/>
+      <w:pPr>
+        <w:tabs>
+          <w:tab w:val="num" w:pos="2160"/>
+        </w:tabs>
+        <w:ind w:left="2160" w:hanging="360"/>
+      </w:pPr>
+      <w:rPr>
+        <w:rFonts w:ascii="OpenSymbol" w:hAnsi="OpenSymbol" w:cs="OpenSymbol" w:hint="default"/>
+        <w:rFonts w:cs="OpenSymbol"/>
+      </w:rPr>
+    </w:lvl>
+    <w:lvl w:ilvl="5">
+      <w:start w:val="1"/>
+      <w:numFmt w:val="bullet"/>
+      <w:lvlText w:val="▪"/>
+      <w:lvlJc w:val="left"/>
+      <w:pPr>
+        <w:tabs>
+          <w:tab w:val="num" w:pos="2520"/>
+        </w:tabs>
+        <w:ind w:left="2520" w:hanging="360"/>
+      </w:pPr>
+      <w:rPr>
+        <w:rFonts w:ascii="OpenSymbol" w:hAnsi="OpenSymbol" w:cs="OpenSymbol" w:hint="default"/>
+        <w:rFonts w:cs="OpenSymbol"/>
+      </w:rPr>
+    </w:lvl>
+    <w:lvl w:ilvl="6">
+      <w:start w:val="1"/>
+      <w:numFmt w:val="bullet"/>
+      <w:lvlText w:val=""/>
+      <w:lvlJc w:val="left"/>
+      <w:pPr>
+        <w:tabs>
+          <w:tab w:val="num" w:pos="2880"/>
+        </w:tabs>
+        <w:ind w:left="2880" w:hanging="360"/>
+      </w:pPr>
+      <w:rPr>
+        <w:rFonts w:ascii="Symbol" w:hAnsi="Symbol" w:cs="Symbol" w:hint="default"/>
+        <w:rFonts w:cs="OpenSymbol"/>
+      </w:rPr>
+    </w:lvl>
+    <w:lvl w:ilvl="7">
+      <w:start w:val="1"/>
+      <w:numFmt w:val="bullet"/>
+      <w:lvlText w:val="◦"/>
+      <w:lvlJc w:val="left"/>
+      <w:pPr>
+        <w:tabs>
+          <w:tab w:val="num" w:pos="3240"/>
+        </w:tabs>
+        <w:ind w:left="3240" w:hanging="360"/>
+      </w:pPr>
+      <w:rPr>
+        <w:rFonts w:ascii="OpenSymbol" w:hAnsi="OpenSymbol" w:cs="OpenSymbol" w:hint="default"/>
+        <w:rFonts w:cs="OpenSymbol"/>
+      </w:rPr>
+    </w:lvl>
+    <w:lvl w:ilvl="8">
+      <w:start w:val="1"/>
+      <w:numFmt w:val="bullet"/>
+      <w:lvlText w:val="▪"/>
+      <w:lvlJc w:val="left"/>
+      <w:pPr>
+        <w:tabs>
+          <w:tab w:val="num" w:pos="3600"/>
+        </w:tabs>
+        <w:ind w:left="3600" w:hanging="360"/>
+      </w:pPr>
+      <w:rPr>
+        <w:rFonts w:ascii="OpenSymbol" w:hAnsi="OpenSymbol" w:cs="OpenSymbol" w:hint="default"/>
+        <w:rFonts w:cs="OpenSymbol"/>
+      </w:rPr>
+    </w:lvl>
+  </w:abstractNum>
+  <w:abstractNum w:abstractNumId="8">
+    <w:lvl w:ilvl="0">
+      <w:start w:val="1"/>
       <w:numFmt w:val="decimal"/>
       <w:lvlText w:val="%1."/>
       <w:lvlJc w:val="left"/>
       <w:pPr>
         <w:tabs>
-          <w:tab w:val="num" w:pos="360"/>
-        </w:tabs>
-        <w:ind w:left="360" w:hanging="360"/>
-      </w:pPr>
+          <w:tab w:val="num" w:pos="720"/>
+        </w:tabs>
+        <w:ind w:left="720" w:hanging="360"/>
+      </w:pPr>
+      <w:rPr/>
     </w:lvl>
     <w:lvl w:ilvl="1">
       <w:start w:val="1"/>
@@ -1469,10 +1832,11 @@
       <w:lvlJc w:val="left"/>
       <w:pPr>
         <w:tabs>
-          <w:tab w:val="num" w:pos="720"/>
-        </w:tabs>
-        <w:ind w:left="720" w:hanging="360"/>
-      </w:pPr>
+          <w:tab w:val="num" w:pos="1080"/>
+        </w:tabs>
+        <w:ind w:left="1080" w:hanging="360"/>
+      </w:pPr>
+      <w:rPr/>
     </w:lvl>
     <w:lvl w:ilvl="2">
       <w:start w:val="1"/>
@@ -1481,10 +1845,11 @@
       <w:lvlJc w:val="left"/>
       <w:pPr>
         <w:tabs>
-          <w:tab w:val="num" w:pos="1080"/>
-        </w:tabs>
-        <w:ind w:left="1080" w:hanging="360"/>
-      </w:pPr>
+          <w:tab w:val="num" w:pos="1440"/>
+        </w:tabs>
+        <w:ind w:left="1440" w:hanging="360"/>
+      </w:pPr>
+      <w:rPr/>
     </w:lvl>
     <w:lvl w:ilvl="3">
       <w:start w:val="1"/>
@@ -1493,10 +1858,11 @@
       <w:lvlJc w:val="left"/>
       <w:pPr>
         <w:tabs>
-          <w:tab w:val="num" w:pos="1440"/>
-        </w:tabs>
-        <w:ind w:left="1440" w:hanging="360"/>
-      </w:pPr>
+          <w:tab w:val="num" w:pos="1800"/>
+        </w:tabs>
+        <w:ind w:left="1800" w:hanging="360"/>
+      </w:pPr>
+      <w:rPr/>
     </w:lvl>
     <w:lvl w:ilvl="4">
       <w:start w:val="1"/>
@@ -1505,10 +1871,11 @@
       <w:lvlJc w:val="left"/>
       <w:pPr>
         <w:tabs>
-          <w:tab w:val="num" w:pos="1800"/>
-        </w:tabs>
-        <w:ind w:left="1800" w:hanging="360"/>
-      </w:pPr>
+          <w:tab w:val="num" w:pos="2160"/>
+        </w:tabs>
+        <w:ind w:left="2160" w:hanging="360"/>
+      </w:pPr>
+      <w:rPr/>
     </w:lvl>
     <w:lvl w:ilvl="5">
       <w:start w:val="1"/>
@@ -1517,10 +1884,11 @@
       <w:lvlJc w:val="left"/>
       <w:pPr>
         <w:tabs>
-          <w:tab w:val="num" w:pos="2160"/>
-        </w:tabs>
-        <w:ind w:left="2160" w:hanging="360"/>
-      </w:pPr>
+          <w:tab w:val="num" w:pos="2520"/>
+        </w:tabs>
+        <w:ind w:left="2520" w:hanging="360"/>
+      </w:pPr>
+      <w:rPr/>
     </w:lvl>
     <w:lvl w:ilvl="6">
       <w:start w:val="1"/>
@@ -1529,10 +1897,11 @@
       <w:lvlJc w:val="left"/>
       <w:pPr>
         <w:tabs>
-          <w:tab w:val="num" w:pos="2520"/>
-        </w:tabs>
-        <w:ind w:left="2520" w:hanging="360"/>
-      </w:pPr>
+          <w:tab w:val="num" w:pos="2880"/>
+        </w:tabs>
+        <w:ind w:left="2880" w:hanging="360"/>
+      </w:pPr>
+      <w:rPr/>
     </w:lvl>
     <w:lvl w:ilvl="7">
       <w:start w:val="1"/>
@@ -1541,10 +1910,11 @@
       <w:lvlJc w:val="left"/>
       <w:pPr>
         <w:tabs>
-          <w:tab w:val="num" w:pos="2880"/>
-        </w:tabs>
-        <w:ind w:left="2880" w:hanging="360"/>
-      </w:pPr>
+          <w:tab w:val="num" w:pos="3240"/>
+        </w:tabs>
+        <w:ind w:left="3240" w:hanging="360"/>
+      </w:pPr>
+      <w:rPr/>
     </w:lvl>
     <w:lvl w:ilvl="8">
       <w:start w:val="1"/>
@@ -1553,173 +1923,161 @@
       <w:lvlJc w:val="left"/>
       <w:pPr>
         <w:tabs>
-          <w:tab w:val="num" w:pos="3240"/>
-        </w:tabs>
-        <w:ind w:left="3240" w:hanging="360"/>
-      </w:pPr>
+          <w:tab w:val="num" w:pos="3600"/>
+        </w:tabs>
+        <w:ind w:left="3600" w:hanging="360"/>
+      </w:pPr>
+      <w:rPr/>
     </w:lvl>
   </w:abstractNum>
-  <w:abstractNum w:abstractNumId="6">
-    <w:nsid w:val="65693FFA"/>
-    <w:multiLevelType w:val="multilevel"/>
-    <w:tmpl w:val="43E03B06"/>
+  <w:abstractNum w:abstractNumId="9">
     <w:lvl w:ilvl="0">
       <w:start w:val="1"/>
-      <w:numFmt w:val="decimal"/>
-      <w:lvlText w:val="%1."/>
-      <w:lvlJc w:val="left"/>
-      <w:pPr>
-        <w:tabs>
-          <w:tab w:val="num" w:pos="360"/>
-        </w:tabs>
-        <w:ind w:left="360" w:hanging="360"/>
+      <w:numFmt w:val="none"/>
+      <w:suff w:val="nothing"/>
+      <w:lvlText w:val=""/>
+      <w:lvlJc w:val="left"/>
+      <w:pPr>
+        <w:ind w:left="0" w:hanging="0"/>
       </w:pPr>
     </w:lvl>
     <w:lvl w:ilvl="1">
       <w:start w:val="1"/>
-      <w:numFmt w:val="decimal"/>
-      <w:lvlText w:val="%2."/>
-      <w:lvlJc w:val="left"/>
-      <w:pPr>
-        <w:tabs>
-          <w:tab w:val="num" w:pos="720"/>
-        </w:tabs>
-        <w:ind w:left="720" w:hanging="360"/>
+      <w:numFmt w:val="none"/>
+      <w:suff w:val="nothing"/>
+      <w:lvlText w:val=""/>
+      <w:lvlJc w:val="left"/>
+      <w:pPr>
+        <w:ind w:left="0" w:hanging="0"/>
       </w:pPr>
     </w:lvl>
     <w:lvl w:ilvl="2">
       <w:start w:val="1"/>
-      <w:numFmt w:val="decimal"/>
-      <w:lvlText w:val="%3."/>
-      <w:lvlJc w:val="left"/>
-      <w:pPr>
-        <w:tabs>
-          <w:tab w:val="num" w:pos="1080"/>
-        </w:tabs>
-        <w:ind w:left="1080" w:hanging="360"/>
+      <w:numFmt w:val="none"/>
+      <w:suff w:val="nothing"/>
+      <w:lvlText w:val=""/>
+      <w:lvlJc w:val="left"/>
+      <w:pPr>
+        <w:ind w:left="0" w:hanging="0"/>
       </w:pPr>
     </w:lvl>
     <w:lvl w:ilvl="3">
       <w:start w:val="1"/>
-      <w:numFmt w:val="decimal"/>
-      <w:lvlText w:val="%4."/>
-      <w:lvlJc w:val="left"/>
-      <w:pPr>
-        <w:tabs>
-          <w:tab w:val="num" w:pos="1440"/>
-        </w:tabs>
-        <w:ind w:left="1440" w:hanging="360"/>
+      <w:numFmt w:val="none"/>
+      <w:suff w:val="nothing"/>
+      <w:lvlText w:val=""/>
+      <w:lvlJc w:val="left"/>
+      <w:pPr>
+        <w:ind w:left="0" w:hanging="0"/>
       </w:pPr>
     </w:lvl>
     <w:lvl w:ilvl="4">
       <w:start w:val="1"/>
-      <w:numFmt w:val="decimal"/>
-      <w:lvlText w:val="%5."/>
-      <w:lvlJc w:val="left"/>
-      <w:pPr>
-        <w:tabs>
-          <w:tab w:val="num" w:pos="1800"/>
-        </w:tabs>
-        <w:ind w:left="1800" w:hanging="360"/>
+      <w:numFmt w:val="none"/>
+      <w:suff w:val="nothing"/>
+      <w:lvlText w:val=""/>
+      <w:lvlJc w:val="left"/>
+      <w:pPr>
+        <w:ind w:left="0" w:hanging="0"/>
       </w:pPr>
     </w:lvl>
     <w:lvl w:ilvl="5">
       <w:start w:val="1"/>
-      <w:numFmt w:val="decimal"/>
-      <w:lvlText w:val="%6."/>
-      <w:lvlJc w:val="left"/>
-      <w:pPr>
-        <w:tabs>
-          <w:tab w:val="num" w:pos="2160"/>
-        </w:tabs>
-        <w:ind w:left="2160" w:hanging="360"/>
+      <w:numFmt w:val="none"/>
+      <w:suff w:val="nothing"/>
+      <w:lvlText w:val=""/>
+      <w:lvlJc w:val="left"/>
+      <w:pPr>
+        <w:ind w:left="0" w:hanging="0"/>
       </w:pPr>
     </w:lvl>
     <w:lvl w:ilvl="6">
       <w:start w:val="1"/>
-      <w:numFmt w:val="decimal"/>
-      <w:lvlText w:val="%7."/>
-      <w:lvlJc w:val="left"/>
-      <w:pPr>
-        <w:tabs>
-          <w:tab w:val="num" w:pos="2520"/>
-        </w:tabs>
-        <w:ind w:left="2520" w:hanging="360"/>
+      <w:numFmt w:val="none"/>
+      <w:suff w:val="nothing"/>
+      <w:lvlText w:val=""/>
+      <w:lvlJc w:val="left"/>
+      <w:pPr>
+        <w:ind w:left="0" w:hanging="0"/>
       </w:pPr>
     </w:lvl>
     <w:lvl w:ilvl="7">
       <w:start w:val="1"/>
-      <w:numFmt w:val="decimal"/>
-      <w:lvlText w:val="%8."/>
-      <w:lvlJc w:val="left"/>
-      <w:pPr>
-        <w:tabs>
-          <w:tab w:val="num" w:pos="2880"/>
-        </w:tabs>
-        <w:ind w:left="2880" w:hanging="360"/>
+      <w:numFmt w:val="none"/>
+      <w:suff w:val="nothing"/>
+      <w:lvlText w:val=""/>
+      <w:lvlJc w:val="left"/>
+      <w:pPr>
+        <w:ind w:left="0" w:hanging="0"/>
       </w:pPr>
     </w:lvl>
     <w:lvl w:ilvl="8">
       <w:start w:val="1"/>
-      <w:numFmt w:val="decimal"/>
-      <w:lvlText w:val="%9."/>
-      <w:lvlJc w:val="left"/>
-      <w:pPr>
-        <w:tabs>
-          <w:tab w:val="num" w:pos="3240"/>
-        </w:tabs>
-        <w:ind w:left="3240" w:hanging="360"/>
+      <w:numFmt w:val="none"/>
+      <w:suff w:val="nothing"/>
+      <w:lvlText w:val=""/>
+      <w:lvlJc w:val="left"/>
+      <w:pPr>
+        <w:ind w:left="0" w:hanging="0"/>
       </w:pPr>
     </w:lvl>
   </w:abstractNum>
   <w:num w:numId="1">
-    <w:abstractNumId w:val="0"/>
+    <w:abstractNumId w:val="1"/>
   </w:num>
   <w:num w:numId="2">
+    <w:abstractNumId w:val="2"/>
+  </w:num>
+  <w:num w:numId="3">
     <w:abstractNumId w:val="3"/>
   </w:num>
-  <w:num w:numId="3">
+  <w:num w:numId="4">
+    <w:abstractNumId w:val="4"/>
+  </w:num>
+  <w:num w:numId="5">
+    <w:abstractNumId w:val="5"/>
+  </w:num>
+  <w:num w:numId="6">
     <w:abstractNumId w:val="6"/>
   </w:num>
-  <w:num w:numId="4">
-    <w:abstractNumId w:val="5"/>
+  <w:num w:numId="7">
+    <w:abstractNumId w:val="7"/>
   </w:num>
-  <w:num w:numId="5">
-    <w:abstractNumId w:val="2"/>
+  <w:num w:numId="8">
+    <w:abstractNumId w:val="8"/>
   </w:num>
-  <w:num w:numId="6">
-    <w:abstractNumId w:val="1"/>
-  </w:num>
-  <w:num w:numId="7">
-    <w:abstractNumId w:val="4"/>
+  <w:num w:numId="9">
+    <w:abstractNumId w:val="9"/>
   </w:num>
 </w:numbering>
 </file>
 
 <file path=word/styles.xml><?xml version="1.0" encoding="utf-8"?>
-<w:styles xmlns:mc="http://schemas.openxmlformats.org/markup-compatibility/2006" xmlns:r="http://schemas.openxmlformats.org/officeDocument/2006/relationships" xmlns:w="http://schemas.openxmlformats.org/wordprocessingml/2006/main" xmlns:w14="http://schemas.microsoft.com/office/word/2010/wordml" xmlns:w15="http://schemas.microsoft.com/office/word/2012/wordml" mc:Ignorable="w14 w15">
+<w:styles xmlns:w="http://schemas.openxmlformats.org/wordprocessingml/2006/main" xmlns:w14="http://schemas.microsoft.com/office/word/2010/wordml" xmlns:mc="http://schemas.openxmlformats.org/markup-compatibility/2006" mc:Ignorable="w14">
   <w:docDefaults>
     <w:rPrDefault>
       <w:rPr>
-        <w:rFonts w:asciiTheme="minorHAnsi" w:eastAsiaTheme="minorHAnsi" w:hAnsiTheme="minorHAnsi" w:cstheme="minorBidi"/>
+        <w:rFonts w:ascii="Calibri" w:hAnsi="Calibri" w:eastAsia="Calibri" w:cs="" w:asciiTheme="minorHAnsi" w:cstheme="minorBidi" w:eastAsiaTheme="minorHAnsi" w:hAnsiTheme="minorHAnsi"/>
         <w:sz w:val="24"/>
         <w:szCs w:val="24"/>
         <w:lang w:val="nl-NL" w:eastAsia="en-US" w:bidi="ar-SA"/>
       </w:rPr>
     </w:rPrDefault>
-    <w:pPrDefault/>
+    <w:pPrDefault>
+      <w:pPr/>
+    </w:pPrDefault>
   </w:docDefaults>
   <w:latentStyles w:defLockedState="0" w:defUIPriority="99" w:defSemiHidden="0" w:defUnhideWhenUsed="0" w:defQFormat="0" w:count="382">
     <w:lsdException w:name="Normal" w:uiPriority="0" w:qFormat="1"/>
     <w:lsdException w:name="heading 1" w:uiPriority="0" w:qFormat="1"/>
-    <w:lsdException w:name="heading 2" w:semiHidden="1" w:uiPriority="9" w:unhideWhenUsed="1" w:qFormat="1"/>
-    <w:lsdException w:name="heading 3" w:semiHidden="1" w:uiPriority="9" w:unhideWhenUsed="1" w:qFormat="1"/>
-    <w:lsdException w:name="heading 4" w:semiHidden="1" w:uiPriority="9" w:unhideWhenUsed="1" w:qFormat="1"/>
-    <w:lsdException w:name="heading 5" w:semiHidden="1" w:uiPriority="9" w:unhideWhenUsed="1" w:qFormat="1"/>
-    <w:lsdException w:name="heading 6" w:semiHidden="1" w:uiPriority="9" w:unhideWhenUsed="1" w:qFormat="1"/>
-    <w:lsdException w:name="heading 7" w:semiHidden="1" w:uiPriority="9" w:unhideWhenUsed="1" w:qFormat="1"/>
-    <w:lsdException w:name="heading 8" w:semiHidden="1" w:uiPriority="9" w:unhideWhenUsed="1" w:qFormat="1"/>
-    <w:lsdException w:name="heading 9" w:semiHidden="1" w:uiPriority="9" w:unhideWhenUsed="1" w:qFormat="1"/>
+    <w:lsdException w:name="heading 2" w:uiPriority="9" w:semiHidden="1" w:unhideWhenUsed="1" w:qFormat="1"/>
+    <w:lsdException w:name="heading 3" w:uiPriority="9" w:semiHidden="1" w:unhideWhenUsed="1" w:qFormat="1"/>
+    <w:lsdException w:name="heading 4" w:uiPriority="9" w:semiHidden="1" w:unhideWhenUsed="1" w:qFormat="1"/>
+    <w:lsdException w:name="heading 5" w:uiPriority="9" w:semiHidden="1" w:unhideWhenUsed="1" w:qFormat="1"/>
+    <w:lsdException w:name="heading 6" w:uiPriority="9" w:semiHidden="1" w:unhideWhenUsed="1" w:qFormat="1"/>
+    <w:lsdException w:name="heading 7" w:uiPriority="9" w:semiHidden="1" w:unhideWhenUsed="1" w:qFormat="1"/>
+    <w:lsdException w:name="heading 8" w:uiPriority="9" w:semiHidden="1" w:unhideWhenUsed="1" w:qFormat="1"/>
+    <w:lsdException w:name="heading 9" w:uiPriority="9" w:semiHidden="1" w:unhideWhenUsed="1" w:qFormat="1"/>
     <w:lsdException w:name="index 1" w:semiHidden="1" w:unhideWhenUsed="1"/>
     <w:lsdException w:name="index 2" w:semiHidden="1" w:unhideWhenUsed="1"/>
     <w:lsdException w:name="index 3" w:semiHidden="1" w:unhideWhenUsed="1"/>
@@ -1729,22 +2087,22 @@
     <w:lsdException w:name="index 7" w:semiHidden="1" w:unhideWhenUsed="1"/>
     <w:lsdException w:name="index 8" w:semiHidden="1" w:unhideWhenUsed="1"/>
     <w:lsdException w:name="index 9" w:semiHidden="1" w:unhideWhenUsed="1"/>
-    <w:lsdException w:name="toc 1" w:semiHidden="1" w:uiPriority="39" w:unhideWhenUsed="1"/>
-    <w:lsdException w:name="toc 2" w:semiHidden="1" w:uiPriority="39" w:unhideWhenUsed="1"/>
-    <w:lsdException w:name="toc 3" w:semiHidden="1" w:uiPriority="39" w:unhideWhenUsed="1"/>
-    <w:lsdException w:name="toc 4" w:semiHidden="1" w:uiPriority="39" w:unhideWhenUsed="1"/>
-    <w:lsdException w:name="toc 5" w:semiHidden="1" w:uiPriority="39" w:unhideWhenUsed="1"/>
-    <w:lsdException w:name="toc 6" w:semiHidden="1" w:uiPriority="39" w:unhideWhenUsed="1"/>
-    <w:lsdException w:name="toc 7" w:semiHidden="1" w:uiPriority="39" w:unhideWhenUsed="1"/>
-    <w:lsdException w:name="toc 8" w:semiHidden="1" w:uiPriority="39" w:unhideWhenUsed="1"/>
-    <w:lsdException w:name="toc 9" w:semiHidden="1" w:uiPriority="39" w:unhideWhenUsed="1"/>
+    <w:lsdException w:name="toc 1" w:uiPriority="39" w:semiHidden="1" w:unhideWhenUsed="1"/>
+    <w:lsdException w:name="toc 2" w:uiPriority="39" w:semiHidden="1" w:unhideWhenUsed="1"/>
+    <w:lsdException w:name="toc 3" w:uiPriority="39" w:semiHidden="1" w:unhideWhenUsed="1"/>
+    <w:lsdException w:name="toc 4" w:uiPriority="39" w:semiHidden="1" w:unhideWhenUsed="1"/>
+    <w:lsdException w:name="toc 5" w:uiPriority="39" w:semiHidden="1" w:unhideWhenUsed="1"/>
+    <w:lsdException w:name="toc 6" w:uiPriority="39" w:semiHidden="1" w:unhideWhenUsed="1"/>
+    <w:lsdException w:name="toc 7" w:uiPriority="39" w:semiHidden="1" w:unhideWhenUsed="1"/>
+    <w:lsdException w:name="toc 8" w:uiPriority="39" w:semiHidden="1" w:unhideWhenUsed="1"/>
+    <w:lsdException w:name="toc 9" w:uiPriority="39" w:semiHidden="1" w:unhideWhenUsed="1"/>
     <w:lsdException w:name="Normal Indent" w:semiHidden="1" w:unhideWhenUsed="1"/>
     <w:lsdException w:name="footnote text" w:semiHidden="1" w:unhideWhenUsed="1"/>
     <w:lsdException w:name="annotation text" w:semiHidden="1" w:unhideWhenUsed="1"/>
     <w:lsdException w:name="header" w:semiHidden="1" w:unhideWhenUsed="1"/>
     <w:lsdException w:name="footer" w:semiHidden="1" w:unhideWhenUsed="1"/>
     <w:lsdException w:name="index heading" w:semiHidden="1" w:unhideWhenUsed="1"/>
-    <w:lsdException w:name="caption" w:semiHidden="1" w:uiPriority="35" w:unhideWhenUsed="1" w:qFormat="1"/>
+    <w:lsdException w:name="caption" w:uiPriority="35" w:semiHidden="1" w:unhideWhenUsed="1" w:qFormat="1"/>
     <w:lsdException w:name="table of figures" w:semiHidden="1" w:unhideWhenUsed="1"/>
     <w:lsdException w:name="envelope address" w:semiHidden="1" w:unhideWhenUsed="1"/>
     <w:lsdException w:name="envelope return" w:semiHidden="1" w:unhideWhenUsed="1"/>
@@ -1775,7 +2133,7 @@
     <w:lsdException w:name="Title" w:uiPriority="10" w:qFormat="1"/>
     <w:lsdException w:name="Closing" w:semiHidden="1" w:unhideWhenUsed="1"/>
     <w:lsdException w:name="Signature" w:semiHidden="1" w:unhideWhenUsed="1"/>
-    <w:lsdException w:name="Default Paragraph Font" w:semiHidden="1" w:uiPriority="1" w:unhideWhenUsed="1"/>
+    <w:lsdException w:name="Default Paragraph Font" w:uiPriority="1" w:semiHidden="1" w:unhideWhenUsed="1"/>
     <w:lsdException w:name="Body Text" w:semiHidden="1" w:unhideWhenUsed="1"/>
     <w:lsdException w:name="Body Text Indent" w:semiHidden="1" w:unhideWhenUsed="1"/>
     <w:lsdException w:name="List Continue" w:semiHidden="1" w:unhideWhenUsed="1"/>
@@ -1984,8 +2342,8 @@
     <w:lsdException w:name="Subtle Reference" w:uiPriority="31" w:qFormat="1"/>
     <w:lsdException w:name="Intense Reference" w:uiPriority="32" w:qFormat="1"/>
     <w:lsdException w:name="Book Title" w:uiPriority="33" w:qFormat="1"/>
-    <w:lsdException w:name="Bibliography" w:semiHidden="1" w:uiPriority="37" w:unhideWhenUsed="1"/>
-    <w:lsdException w:name="TOC Heading" w:semiHidden="1" w:uiPriority="39" w:unhideWhenUsed="1" w:qFormat="1"/>
+    <w:lsdException w:name="Bibliography" w:uiPriority="37" w:semiHidden="1" w:unhideWhenUsed="1"/>
+    <w:lsdException w:name="TOC Heading" w:uiPriority="39" w:semiHidden="1" w:unhideWhenUsed="1" w:qFormat="1"/>
     <w:lsdException w:name="Plain Table 1" w:uiPriority="41"/>
     <w:lsdException w:name="Plain Table 2" w:uiPriority="42"/>
     <w:lsdException w:name="Plain Table 3" w:uiPriority="43"/>
@@ -2093,25 +2451,32 @@
     <w:lsdException w:name="Mention" w:semiHidden="1" w:unhideWhenUsed="1"/>
     <w:lsdException w:name="Smart Hyperlink" w:semiHidden="1" w:unhideWhenUsed="1"/>
   </w:latentStyles>
-  <w:style w:type="paragraph" w:default="1" w:styleId="Standaard">
+  <w:style w:type="paragraph" w:styleId="Normal" w:default="1">
     <w:name w:val="Normal"/>
     <w:qFormat/>
-    <w:rsid w:val="00677C39"/>
+    <w:rsid w:val="00677c39"/>
+    <w:pPr>
+      <w:widowControl/>
+      <w:bidi w:val="0"/>
+      <w:jc w:val="left"/>
+    </w:pPr>
     <w:rPr>
-      <w:rFonts w:ascii="Times New Roman" w:eastAsia="Adobe Blank" w:hAnsi="Times New Roman" w:cs="Ek Mukta"/>
+      <w:rFonts w:ascii="Times New Roman" w:hAnsi="Times New Roman" w:eastAsia="Adobe Blank" w:cs="Ek Mukta"/>
       <w:color w:val="00000A"/>
       <w:kern w:val="2"/>
-      <w:lang w:eastAsia="zh-CN" w:bidi="hi-IN"/>
+      <w:sz w:val="24"/>
+      <w:szCs w:val="24"/>
+      <w:lang w:eastAsia="zh-CN" w:bidi="hi-IN" w:val="nl-NL"/>
     </w:rPr>
   </w:style>
-  <w:style w:type="paragraph" w:styleId="Kop1">
-    <w:name w:val="heading 1"/>
-    <w:basedOn w:val="Standaard"/>
+  <w:style w:type="paragraph" w:styleId="Heading1">
+    <w:name w:val="Heading 1"/>
+    <w:basedOn w:val="Normal"/>
     <w:link w:val="Kop1Teken"/>
     <w:qFormat/>
-    <w:rsid w:val="00677C39"/>
+    <w:rsid w:val="00677c39"/>
     <w:pPr>
-      <w:keepNext/>
+      <w:keepNext w:val="true"/>
       <w:spacing w:before="240" w:after="120"/>
       <w:outlineLvl w:val="0"/>
     </w:pPr>
@@ -2121,11 +2486,209 @@
       <w:szCs w:val="28"/>
     </w:rPr>
   </w:style>
-  <w:style w:type="character" w:default="1" w:styleId="Standaardalinea-lettertype">
+  <w:style w:type="character" w:styleId="DefaultParagraphFont" w:default="1">
     <w:name w:val="Default Paragraph Font"/>
     <w:uiPriority w:val="1"/>
     <w:semiHidden/>
     <w:unhideWhenUsed/>
+    <w:qFormat/>
+    <w:rPr/>
+  </w:style>
+  <w:style w:type="character" w:styleId="Kop1Teken" w:customStyle="1">
+    <w:name w:val="Kop 1 Teken"/>
+    <w:basedOn w:val="DefaultParagraphFont"/>
+    <w:link w:val="Kop1"/>
+    <w:qFormat/>
+    <w:rsid w:val="00677c39"/>
+    <w:rPr>
+      <w:rFonts w:ascii="Arial" w:hAnsi="Arial" w:eastAsia="Adobe Blank" w:cs="Ek Mukta"/>
+      <w:color w:val="00000A"/>
+      <w:kern w:val="2"/>
+      <w:sz w:val="28"/>
+      <w:szCs w:val="28"/>
+      <w:lang w:eastAsia="zh-CN" w:bidi="hi-IN"/>
+    </w:rPr>
+  </w:style>
+  <w:style w:type="character" w:styleId="KoptekstTeken" w:customStyle="1">
+    <w:name w:val="Koptekst Teken"/>
+    <w:basedOn w:val="DefaultParagraphFont"/>
+    <w:link w:val="Koptekst"/>
+    <w:uiPriority w:val="99"/>
+    <w:qFormat/>
+    <w:rsid w:val="00677c39"/>
+    <w:rPr>
+      <w:rFonts w:ascii="Times New Roman" w:hAnsi="Times New Roman" w:eastAsia="Adobe Blank" w:cs="Mangal"/>
+      <w:color w:val="00000A"/>
+      <w:kern w:val="2"/>
+      <w:szCs w:val="21"/>
+      <w:lang w:eastAsia="zh-CN" w:bidi="hi-IN"/>
+    </w:rPr>
+  </w:style>
+  <w:style w:type="character" w:styleId="VoettekstTeken" w:customStyle="1">
+    <w:name w:val="Voettekst Teken"/>
+    <w:basedOn w:val="DefaultParagraphFont"/>
+    <w:link w:val="Voettekst"/>
+    <w:uiPriority w:val="99"/>
+    <w:qFormat/>
+    <w:rsid w:val="00677c39"/>
+    <w:rPr>
+      <w:rFonts w:ascii="Times New Roman" w:hAnsi="Times New Roman" w:eastAsia="Adobe Blank" w:cs="Mangal"/>
+      <w:color w:val="00000A"/>
+      <w:kern w:val="2"/>
+      <w:szCs w:val="21"/>
+      <w:lang w:eastAsia="zh-CN" w:bidi="hi-IN"/>
+    </w:rPr>
+  </w:style>
+  <w:style w:type="character" w:styleId="ListLabel1">
+    <w:name w:val="ListLabel 1"/>
+    <w:qFormat/>
+    <w:rPr>
+      <w:rFonts w:eastAsia="Adobe Blank" w:cs="Times New Roman"/>
+    </w:rPr>
+  </w:style>
+  <w:style w:type="character" w:styleId="ListLabel2">
+    <w:name w:val="ListLabel 2"/>
+    <w:qFormat/>
+    <w:rPr>
+      <w:rFonts w:cs="Courier New"/>
+    </w:rPr>
+  </w:style>
+  <w:style w:type="character" w:styleId="ListLabel3">
+    <w:name w:val="ListLabel 3"/>
+    <w:qFormat/>
+    <w:rPr>
+      <w:rFonts w:cs="Courier New"/>
+    </w:rPr>
+  </w:style>
+  <w:style w:type="character" w:styleId="ListLabel4">
+    <w:name w:val="ListLabel 4"/>
+    <w:qFormat/>
+    <w:rPr>
+      <w:rFonts w:cs="Courier New"/>
+    </w:rPr>
+  </w:style>
+  <w:style w:type="character" w:styleId="Bullets">
+    <w:name w:val="Bullets"/>
+    <w:qFormat/>
+    <w:rPr>
+      <w:rFonts w:ascii="OpenSymbol" w:hAnsi="OpenSymbol" w:eastAsia="OpenSymbol" w:cs="OpenSymbol"/>
+    </w:rPr>
+  </w:style>
+  <w:style w:type="character" w:styleId="NumberingSymbols">
+    <w:name w:val="Numbering Symbols"/>
+    <w:qFormat/>
+    <w:rPr/>
+  </w:style>
+  <w:style w:type="paragraph" w:styleId="Heading">
+    <w:name w:val="Heading"/>
+    <w:basedOn w:val="Normal"/>
+    <w:next w:val="TextBody"/>
+    <w:qFormat/>
+    <w:pPr>
+      <w:keepNext w:val="true"/>
+      <w:spacing w:before="240" w:after="120"/>
+    </w:pPr>
+    <w:rPr>
+      <w:rFonts w:ascii="Arial" w:hAnsi="Arial" w:eastAsia="Adobe Blank" w:cs="Ek Mukta"/>
+      <w:sz w:val="28"/>
+      <w:szCs w:val="28"/>
+    </w:rPr>
+  </w:style>
+  <w:style w:type="paragraph" w:styleId="TextBody">
+    <w:name w:val="Body Text"/>
+    <w:basedOn w:val="Normal"/>
+    <w:pPr>
+      <w:spacing w:lineRule="auto" w:line="288" w:before="0" w:after="140"/>
+    </w:pPr>
+    <w:rPr/>
+  </w:style>
+  <w:style w:type="paragraph" w:styleId="List">
+    <w:name w:val="List"/>
+    <w:basedOn w:val="TextBody"/>
+    <w:pPr/>
+    <w:rPr>
+      <w:rFonts w:cs="Ek Mukta"/>
+    </w:rPr>
+  </w:style>
+  <w:style w:type="paragraph" w:styleId="Caption">
+    <w:name w:val="Caption"/>
+    <w:basedOn w:val="Normal"/>
+    <w:qFormat/>
+    <w:pPr>
+      <w:suppressLineNumbers/>
+      <w:spacing w:before="120" w:after="120"/>
+    </w:pPr>
+    <w:rPr>
+      <w:rFonts w:cs="Ek Mukta"/>
+      <w:i/>
+      <w:iCs/>
+      <w:sz w:val="24"/>
+      <w:szCs w:val="24"/>
+    </w:rPr>
+  </w:style>
+  <w:style w:type="paragraph" w:styleId="Index">
+    <w:name w:val="Index"/>
+    <w:basedOn w:val="Normal"/>
+    <w:qFormat/>
+    <w:pPr>
+      <w:suppressLineNumbers/>
+    </w:pPr>
+    <w:rPr>
+      <w:rFonts w:cs="Ek Mukta"/>
+    </w:rPr>
+  </w:style>
+  <w:style w:type="paragraph" w:styleId="TableContents" w:customStyle="1">
+    <w:name w:val="Table Contents"/>
+    <w:basedOn w:val="Normal"/>
+    <w:qFormat/>
+    <w:rsid w:val="00677c39"/>
+    <w:pPr>
+      <w:suppressLineNumbers/>
+    </w:pPr>
+    <w:rPr/>
+  </w:style>
+  <w:style w:type="paragraph" w:styleId="Header">
+    <w:name w:val="Header"/>
+    <w:basedOn w:val="Normal"/>
+    <w:link w:val="KoptekstTeken"/>
+    <w:uiPriority w:val="99"/>
+    <w:unhideWhenUsed/>
+    <w:rsid w:val="00677c39"/>
+    <w:pPr>
+      <w:tabs>
+        <w:tab w:val="center" w:pos="4536" w:leader="none"/>
+        <w:tab w:val="right" w:pos="9072" w:leader="none"/>
+      </w:tabs>
+    </w:pPr>
+    <w:rPr>
+      <w:rFonts w:cs="Mangal"/>
+      <w:szCs w:val="21"/>
+    </w:rPr>
+  </w:style>
+  <w:style w:type="paragraph" w:styleId="Footer">
+    <w:name w:val="Footer"/>
+    <w:basedOn w:val="Normal"/>
+    <w:link w:val="VoettekstTeken"/>
+    <w:uiPriority w:val="99"/>
+    <w:unhideWhenUsed/>
+    <w:rsid w:val="00677c39"/>
+    <w:pPr>
+      <w:tabs>
+        <w:tab w:val="center" w:pos="4536" w:leader="none"/>
+        <w:tab w:val="right" w:pos="9072" w:leader="none"/>
+      </w:tabs>
+    </w:pPr>
+    <w:rPr>
+      <w:rFonts w:cs="Mangal"/>
+      <w:szCs w:val="21"/>
+    </w:rPr>
+  </w:style>
+  <w:style w:type="numbering" w:styleId="NoList" w:default="1">
+    <w:name w:val="No List"/>
+    <w:uiPriority w:val="99"/>
+    <w:semiHidden/>
+    <w:unhideWhenUsed/>
+    <w:qFormat/>
   </w:style>
   <w:style w:type="table" w:default="1" w:styleId="Standaardtabel">
     <w:name w:val="Normal Table"/>
@@ -2141,99 +2704,6 @@
         <w:right w:w="108" w:type="dxa"/>
       </w:tblCellMar>
     </w:tblPr>
-  </w:style>
-  <w:style w:type="numbering" w:default="1" w:styleId="Geenlijst">
-    <w:name w:val="No List"/>
-    <w:uiPriority w:val="99"/>
-    <w:semiHidden/>
-    <w:unhideWhenUsed/>
-  </w:style>
-  <w:style w:type="character" w:customStyle="1" w:styleId="Kop1Teken">
-    <w:name w:val="Kop 1 Teken"/>
-    <w:basedOn w:val="Standaardalinea-lettertype"/>
-    <w:link w:val="Kop1"/>
-    <w:rsid w:val="00677C39"/>
-    <w:rPr>
-      <w:rFonts w:ascii="Arial" w:eastAsia="Adobe Blank" w:hAnsi="Arial" w:cs="Ek Mukta"/>
-      <w:color w:val="00000A"/>
-      <w:kern w:val="2"/>
-      <w:sz w:val="28"/>
-      <w:szCs w:val="28"/>
-      <w:lang w:eastAsia="zh-CN" w:bidi="hi-IN"/>
-    </w:rPr>
-  </w:style>
-  <w:style w:type="paragraph" w:customStyle="1" w:styleId="TableContents">
-    <w:name w:val="Table Contents"/>
-    <w:basedOn w:val="Standaard"/>
-    <w:qFormat/>
-    <w:rsid w:val="00677C39"/>
-    <w:pPr>
-      <w:suppressLineNumbers/>
-    </w:pPr>
-  </w:style>
-  <w:style w:type="paragraph" w:styleId="Koptekst">
-    <w:name w:val="header"/>
-    <w:basedOn w:val="Standaard"/>
-    <w:link w:val="KoptekstTeken"/>
-    <w:uiPriority w:val="99"/>
-    <w:unhideWhenUsed/>
-    <w:rsid w:val="00677C39"/>
-    <w:pPr>
-      <w:tabs>
-        <w:tab w:val="center" w:pos="4536"/>
-        <w:tab w:val="right" w:pos="9072"/>
-      </w:tabs>
-    </w:pPr>
-    <w:rPr>
-      <w:rFonts w:cs="Mangal"/>
-      <w:szCs w:val="21"/>
-    </w:rPr>
-  </w:style>
-  <w:style w:type="character" w:customStyle="1" w:styleId="KoptekstTeken">
-    <w:name w:val="Koptekst Teken"/>
-    <w:basedOn w:val="Standaardalinea-lettertype"/>
-    <w:link w:val="Koptekst"/>
-    <w:uiPriority w:val="99"/>
-    <w:rsid w:val="00677C39"/>
-    <w:rPr>
-      <w:rFonts w:ascii="Times New Roman" w:eastAsia="Adobe Blank" w:hAnsi="Times New Roman" w:cs="Mangal"/>
-      <w:color w:val="00000A"/>
-      <w:kern w:val="2"/>
-      <w:szCs w:val="21"/>
-      <w:lang w:eastAsia="zh-CN" w:bidi="hi-IN"/>
-    </w:rPr>
-  </w:style>
-  <w:style w:type="paragraph" w:styleId="Voettekst">
-    <w:name w:val="footer"/>
-    <w:basedOn w:val="Standaard"/>
-    <w:link w:val="VoettekstTeken"/>
-    <w:uiPriority w:val="99"/>
-    <w:unhideWhenUsed/>
-    <w:rsid w:val="00677C39"/>
-    <w:pPr>
-      <w:tabs>
-        <w:tab w:val="center" w:pos="4536"/>
-        <w:tab w:val="right" w:pos="9072"/>
-      </w:tabs>
-    </w:pPr>
-    <w:rPr>
-      <w:rFonts w:cs="Mangal"/>
-      <w:szCs w:val="21"/>
-    </w:rPr>
-  </w:style>
-  <w:style w:type="character" w:customStyle="1" w:styleId="VoettekstTeken">
-    <w:name w:val="Voettekst Teken"/>
-    <w:basedOn w:val="Standaardalinea-lettertype"/>
-    <w:link w:val="Voettekst"/>
-    <w:uiPriority w:val="99"/>
-    <w:rsid w:val="00677C39"/>
-    <w:rPr>
-      <w:rFonts w:ascii="Times New Roman" w:eastAsia="Adobe Blank" w:hAnsi="Times New Roman" w:cs="Mangal"/>
-      <w:color w:val="00000A"/>
-      <w:kern w:val="2"/>
-      <w:szCs w:val="21"/>
-      <w:lang w:eastAsia="zh-CN" w:bidi="hi-IN"/>
-    </w:rPr>
   </w:style>
 </w:styles>
 </file>

</xml_diff>